<commit_message>
[blog 0001] update add content
</commit_message>
<xml_diff>
--- a/How to use git.docx
+++ b/How to use git.docx
@@ -35,8 +35,13 @@
                 <w:pStyle w:val="Publishwithline"/>
               </w:pPr>
               <w:r>
-                <w:t>How to use git</w:t>
+                <w:t xml:space="preserve">How to use </w:t>
               </w:r>
+              <w:proofErr w:type="spellStart"/>
+              <w:r>
+                <w:t>git</w:t>
+              </w:r>
+              <w:proofErr w:type="spellEnd"/>
             </w:p>
           </w:sdtContent>
         </w:sdt>
@@ -52,9 +57,1051 @@
         </w:p>
       </w:sdtContent>
     </w:sdt>
+    <w:p/>
     <w:p>
+      <w:pPr>
+        <w:pStyle w:val="a4"/>
+        <w:numPr>
+          <w:ilvl w:val="0"/>
+          <w:numId w:val="2"/>
+        </w:numPr>
+        <w:rPr>
+          <w:rFonts w:hint="eastAsia"/>
+        </w:rPr>
+      </w:pPr>
+      <w:r>
+        <w:rPr>
+          <w:rFonts w:ascii="微软雅黑" w:eastAsia="微软雅黑" w:hAnsi="微软雅黑" w:cs="Helvetica" w:hint="eastAsia"/>
+          <w:color w:val="454545"/>
+          <w:sz w:val="24"/>
+          <w:szCs w:val="24"/>
+        </w:rPr>
+        <w:t>在工作目录、暂存目录(也叫做索引)和仓库之间复制文件</w:t>
+      </w:r>
+      <w:r>
+        <w:rPr>
+          <w:rFonts w:ascii="微软雅黑" w:eastAsia="微软雅黑" w:hAnsi="微软雅黑" w:cs="Helvetica" w:hint="eastAsia"/>
+          <w:color w:val="454545"/>
+          <w:sz w:val="24"/>
+          <w:szCs w:val="24"/>
+        </w:rPr>
+        <w:t>操作</w:t>
+      </w:r>
+      <w:r>
+        <w:rPr>
+          <w:noProof/>
+        </w:rPr>
+        <w:drawing>
+          <wp:inline distT="0" distB="0" distL="0" distR="0">
+            <wp:extent cx="5924550" cy="2857500"/>
+            <wp:effectExtent l="0" t="0" r="0" b="0"/>
+            <wp:docPr id="1" name="图片 1" descr="这里写图片描述"/>
+            <wp:cNvGraphicFramePr>
+              <a:graphicFrameLocks xmlns:a="http://schemas.openxmlformats.org/drawingml/2006/main" noChangeAspect="1"/>
+            </wp:cNvGraphicFramePr>
+            <a:graphic xmlns:a="http://schemas.openxmlformats.org/drawingml/2006/main">
+              <a:graphicData uri="http://schemas.openxmlformats.org/drawingml/2006/picture">
+                <pic:pic xmlns:pic="http://schemas.openxmlformats.org/drawingml/2006/picture">
+                  <pic:nvPicPr>
+                    <pic:cNvPr id="0" name="Picture 1" descr="这里写图片描述"/>
+                    <pic:cNvPicPr>
+                      <a:picLocks noChangeAspect="1" noChangeArrowheads="1"/>
+                    </pic:cNvPicPr>
+                  </pic:nvPicPr>
+                  <pic:blipFill>
+                    <a:blip r:embed="rId7">
+                      <a:extLst>
+                        <a:ext uri="{28A0092B-C50C-407E-A947-70E740481C1C}">
+                          <a14:useLocalDpi xmlns:a14="http://schemas.microsoft.com/office/drawing/2010/main" val="0"/>
+                        </a:ext>
+                      </a:extLst>
+                    </a:blip>
+                    <a:srcRect/>
+                    <a:stretch>
+                      <a:fillRect/>
+                    </a:stretch>
+                  </pic:blipFill>
+                  <pic:spPr bwMode="auto">
+                    <a:xfrm>
+                      <a:off x="0" y="0"/>
+                      <a:ext cx="5924550" cy="2857500"/>
+                    </a:xfrm>
+                    <a:prstGeom prst="rect">
+                      <a:avLst/>
+                    </a:prstGeom>
+                    <a:noFill/>
+                    <a:ln>
+                      <a:noFill/>
+                    </a:ln>
+                  </pic:spPr>
+                </pic:pic>
+              </a:graphicData>
+            </a:graphic>
+          </wp:inline>
+        </w:drawing>
+      </w:r>
+    </w:p>
+    <w:p>
+      <w:pPr>
+        <w:spacing w:after="0" w:line="360" w:lineRule="atLeast"/>
+        <w:ind w:firstLine="360"/>
+        <w:rPr>
+          <w:rFonts w:ascii="微软雅黑" w:eastAsia="微软雅黑" w:hAnsi="微软雅黑" w:cs="Helvetica" w:hint="eastAsia"/>
+          <w:color w:val="454545"/>
+          <w:sz w:val="24"/>
+          <w:szCs w:val="24"/>
+        </w:rPr>
+      </w:pPr>
+      <w:proofErr w:type="spellStart"/>
+      <w:r>
+        <w:rPr>
+          <w:rFonts w:ascii="Consolas" w:eastAsia="宋体" w:hAnsi="Consolas" w:cs="Consolas"/>
+          <w:color w:val="C7254E"/>
+          <w:szCs w:val="22"/>
+          <w:shd w:val="clear" w:color="auto" w:fill="F9F2F4"/>
+        </w:rPr>
+        <w:t>git</w:t>
+      </w:r>
+      <w:proofErr w:type="spellEnd"/>
+      <w:r>
+        <w:rPr>
+          <w:rFonts w:ascii="Consolas" w:eastAsia="宋体" w:hAnsi="Consolas" w:cs="Consolas"/>
+          <w:color w:val="C7254E"/>
+          <w:szCs w:val="22"/>
+          <w:shd w:val="clear" w:color="auto" w:fill="F9F2F4"/>
+        </w:rPr>
+        <w:t xml:space="preserve"> add _files_</w:t>
+      </w:r>
+      <w:r>
+        <w:rPr>
+          <w:rFonts w:ascii="微软雅黑" w:eastAsia="微软雅黑" w:hAnsi="微软雅黑" w:cs="Helvetica" w:hint="eastAsia"/>
+          <w:color w:val="454545"/>
+          <w:sz w:val="24"/>
+          <w:szCs w:val="24"/>
+        </w:rPr>
+        <w:t xml:space="preserve"> ：把当前文件放入暂存区域。</w:t>
+      </w:r>
+    </w:p>
+    <w:p>
+      <w:pPr>
+        <w:spacing w:after="0" w:line="360" w:lineRule="atLeast"/>
+        <w:ind w:firstLine="360"/>
+        <w:rPr>
+          <w:rFonts w:ascii="微软雅黑" w:eastAsia="微软雅黑" w:hAnsi="微软雅黑" w:cs="Helvetica" w:hint="eastAsia"/>
+          <w:color w:val="454545"/>
+          <w:sz w:val="24"/>
+          <w:szCs w:val="24"/>
+        </w:rPr>
+      </w:pPr>
+      <w:proofErr w:type="spellStart"/>
+      <w:r>
+        <w:rPr>
+          <w:rFonts w:ascii="Consolas" w:eastAsia="宋体" w:hAnsi="Consolas" w:cs="Consolas"/>
+          <w:color w:val="C7254E"/>
+          <w:szCs w:val="22"/>
+          <w:shd w:val="clear" w:color="auto" w:fill="F9F2F4"/>
+        </w:rPr>
+        <w:t>git</w:t>
+      </w:r>
+      <w:proofErr w:type="spellEnd"/>
+      <w:r>
+        <w:rPr>
+          <w:rFonts w:ascii="Consolas" w:eastAsia="宋体" w:hAnsi="Consolas" w:cs="Consolas"/>
+          <w:color w:val="C7254E"/>
+          <w:szCs w:val="22"/>
+          <w:shd w:val="clear" w:color="auto" w:fill="F9F2F4"/>
+        </w:rPr>
+        <w:t xml:space="preserve"> commit</w:t>
+      </w:r>
+      <w:r>
+        <w:rPr>
+          <w:rFonts w:ascii="微软雅黑" w:eastAsia="微软雅黑" w:hAnsi="微软雅黑" w:cs="Helvetica" w:hint="eastAsia"/>
+          <w:color w:val="454545"/>
+          <w:sz w:val="24"/>
+          <w:szCs w:val="24"/>
+        </w:rPr>
+        <w:t xml:space="preserve"> ：给暂存区域生成快照并提交。</w:t>
+      </w:r>
+    </w:p>
+    <w:p>
+      <w:pPr>
+        <w:spacing w:after="0" w:line="360" w:lineRule="atLeast"/>
+        <w:ind w:firstLine="360"/>
+        <w:rPr>
+          <w:rFonts w:ascii="微软雅黑" w:eastAsia="微软雅黑" w:hAnsi="微软雅黑" w:cs="Helvetica" w:hint="eastAsia"/>
+          <w:color w:val="454545"/>
+          <w:sz w:val="24"/>
+          <w:szCs w:val="24"/>
+        </w:rPr>
+      </w:pPr>
+      <w:proofErr w:type="spellStart"/>
+      <w:r>
+        <w:rPr>
+          <w:rFonts w:ascii="Consolas" w:eastAsia="宋体" w:hAnsi="Consolas" w:cs="Consolas"/>
+          <w:color w:val="C7254E"/>
+          <w:szCs w:val="22"/>
+          <w:shd w:val="clear" w:color="auto" w:fill="F9F2F4"/>
+        </w:rPr>
+        <w:t>git</w:t>
+      </w:r>
+      <w:proofErr w:type="spellEnd"/>
+      <w:r>
+        <w:rPr>
+          <w:rFonts w:ascii="Consolas" w:eastAsia="宋体" w:hAnsi="Consolas" w:cs="Consolas"/>
+          <w:color w:val="C7254E"/>
+          <w:szCs w:val="22"/>
+          <w:shd w:val="clear" w:color="auto" w:fill="F9F2F4"/>
+        </w:rPr>
+        <w:t xml:space="preserve"> reset _files_</w:t>
+      </w:r>
+      <w:r>
+        <w:rPr>
+          <w:rFonts w:ascii="微软雅黑" w:eastAsia="微软雅黑" w:hAnsi="微软雅黑" w:cs="Helvetica" w:hint="eastAsia"/>
+          <w:color w:val="454545"/>
+          <w:sz w:val="24"/>
+          <w:szCs w:val="24"/>
+        </w:rPr>
+        <w:t xml:space="preserve"> ：撤销最后一次</w:t>
+      </w:r>
+      <w:proofErr w:type="spellStart"/>
+      <w:r>
+        <w:rPr>
+          <w:rFonts w:ascii="Consolas" w:eastAsia="宋体" w:hAnsi="Consolas" w:cs="Consolas"/>
+          <w:color w:val="C7254E"/>
+          <w:szCs w:val="22"/>
+          <w:shd w:val="clear" w:color="auto" w:fill="F9F2F4"/>
+        </w:rPr>
+        <w:t>git</w:t>
+      </w:r>
+      <w:proofErr w:type="spellEnd"/>
+      <w:r>
+        <w:rPr>
+          <w:rFonts w:ascii="Consolas" w:eastAsia="宋体" w:hAnsi="Consolas" w:cs="Consolas"/>
+          <w:color w:val="C7254E"/>
+          <w:szCs w:val="22"/>
+          <w:shd w:val="clear" w:color="auto" w:fill="F9F2F4"/>
+        </w:rPr>
+        <w:t xml:space="preserve"> add _files_</w:t>
+      </w:r>
+      <w:r>
+        <w:rPr>
+          <w:rFonts w:ascii="微软雅黑" w:eastAsia="微软雅黑" w:hAnsi="微软雅黑" w:cs="Helvetica" w:hint="eastAsia"/>
+          <w:color w:val="454545"/>
+          <w:sz w:val="24"/>
+          <w:szCs w:val="24"/>
+        </w:rPr>
+        <w:t>，也可以用</w:t>
+      </w:r>
+      <w:proofErr w:type="spellStart"/>
+      <w:r>
+        <w:rPr>
+          <w:rFonts w:ascii="Consolas" w:eastAsia="宋体" w:hAnsi="Consolas" w:cs="Consolas"/>
+          <w:color w:val="C7254E"/>
+          <w:szCs w:val="22"/>
+          <w:shd w:val="clear" w:color="auto" w:fill="F9F2F4"/>
+        </w:rPr>
+        <w:t>git</w:t>
+      </w:r>
+      <w:proofErr w:type="spellEnd"/>
+      <w:r>
+        <w:rPr>
+          <w:rFonts w:ascii="Consolas" w:eastAsia="宋体" w:hAnsi="Consolas" w:cs="Consolas"/>
+          <w:color w:val="C7254E"/>
+          <w:szCs w:val="22"/>
+          <w:shd w:val="clear" w:color="auto" w:fill="F9F2F4"/>
+        </w:rPr>
+        <w:t xml:space="preserve"> reset</w:t>
+      </w:r>
+      <w:r>
+        <w:rPr>
+          <w:rFonts w:ascii="微软雅黑" w:eastAsia="微软雅黑" w:hAnsi="微软雅黑" w:cs="Helvetica" w:hint="eastAsia"/>
+          <w:color w:val="454545"/>
+          <w:sz w:val="24"/>
+          <w:szCs w:val="24"/>
+        </w:rPr>
+        <w:t xml:space="preserve"> 撤销所有暂存区域文件。</w:t>
+      </w:r>
+    </w:p>
+    <w:p>
+      <w:pPr>
+        <w:spacing w:line="360" w:lineRule="atLeast"/>
+        <w:ind w:firstLine="360"/>
+        <w:rPr>
+          <w:rFonts w:ascii="微软雅黑" w:eastAsia="微软雅黑" w:hAnsi="微软雅黑" w:cs="Helvetica" w:hint="eastAsia"/>
+          <w:color w:val="454545"/>
+          <w:sz w:val="24"/>
+          <w:szCs w:val="24"/>
+        </w:rPr>
+      </w:pPr>
+      <w:proofErr w:type="spellStart"/>
+      <w:r>
+        <w:rPr>
+          <w:rFonts w:ascii="Consolas" w:eastAsia="宋体" w:hAnsi="Consolas" w:cs="Consolas"/>
+          <w:color w:val="C7254E"/>
+          <w:szCs w:val="22"/>
+          <w:shd w:val="clear" w:color="auto" w:fill="F9F2F4"/>
+        </w:rPr>
+        <w:t>git</w:t>
+      </w:r>
+      <w:proofErr w:type="spellEnd"/>
+      <w:r>
+        <w:rPr>
+          <w:rFonts w:ascii="Consolas" w:eastAsia="宋体" w:hAnsi="Consolas" w:cs="Consolas"/>
+          <w:color w:val="C7254E"/>
+          <w:szCs w:val="22"/>
+          <w:shd w:val="clear" w:color="auto" w:fill="F9F2F4"/>
+        </w:rPr>
+        <w:t xml:space="preserve"> checkout _files_</w:t>
+      </w:r>
+      <w:r>
+        <w:rPr>
+          <w:rFonts w:ascii="微软雅黑" w:eastAsia="微软雅黑" w:hAnsi="微软雅黑" w:cs="Helvetica" w:hint="eastAsia"/>
+          <w:color w:val="454545"/>
+          <w:sz w:val="24"/>
+          <w:szCs w:val="24"/>
+        </w:rPr>
+        <w:t xml:space="preserve"> ：把文件从暂存区域复制到工作目录，用来丢弃本地修改。</w:t>
+      </w:r>
+    </w:p>
+    <w:p>
+      <w:pPr>
+        <w:pStyle w:val="a4"/>
+        <w:numPr>
+          <w:ilvl w:val="0"/>
+          <w:numId w:val="2"/>
+        </w:numPr>
+        <w:rPr>
+          <w:rFonts w:ascii="微软雅黑" w:eastAsia="微软雅黑" w:hAnsi="微软雅黑" w:cs="Helvetica"/>
+          <w:color w:val="454545"/>
+        </w:rPr>
+      </w:pPr>
+      <w:r>
+        <w:rPr>
+          <w:rFonts w:ascii="微软雅黑" w:eastAsia="微软雅黑" w:hAnsi="微软雅黑" w:cs="Helvetica" w:hint="eastAsia"/>
+          <w:color w:val="454545"/>
+        </w:rPr>
+        <w:t>提交</w:t>
+      </w:r>
+      <w:r>
+        <w:rPr>
+          <w:rFonts w:ascii="微软雅黑" w:eastAsia="微软雅黑" w:hAnsi="微软雅黑" w:cs="Helvetica"/>
+          <w:color w:val="454545"/>
+        </w:rPr>
+        <w:t>代码</w:t>
+      </w:r>
+    </w:p>
+    <w:p>
+      <w:pPr>
+        <w:rPr>
+          <w:rFonts w:ascii="微软雅黑" w:eastAsia="微软雅黑" w:hAnsi="微软雅黑" w:cs="Helvetica"/>
+          <w:color w:val="454545"/>
+        </w:rPr>
+      </w:pPr>
+      <w:r>
+        <w:rPr>
+          <w:rFonts w:ascii="微软雅黑" w:eastAsia="微软雅黑" w:hAnsi="微软雅黑" w:cs="Helvetica" w:hint="eastAsia"/>
+          <w:color w:val="454545"/>
+        </w:rPr>
+        <w:t>（1</w:t>
+      </w:r>
+      <w:r>
+        <w:rPr>
+          <w:rFonts w:ascii="微软雅黑" w:eastAsia="微软雅黑" w:hAnsi="微软雅黑" w:cs="Helvetica"/>
+          <w:color w:val="454545"/>
+        </w:rPr>
+        <w:t>）</w:t>
+      </w:r>
+      <w:r>
+        <w:rPr>
+          <w:rFonts w:ascii="微软雅黑" w:eastAsia="微软雅黑" w:hAnsi="微软雅黑" w:cs="Helvetica" w:hint="eastAsia"/>
+          <w:color w:val="454545"/>
+        </w:rPr>
+        <w:t xml:space="preserve">clone </w:t>
+      </w:r>
+      <w:proofErr w:type="spellStart"/>
+      <w:r>
+        <w:rPr>
+          <w:rFonts w:ascii="微软雅黑" w:eastAsia="微软雅黑" w:hAnsi="微软雅黑" w:cs="Helvetica" w:hint="eastAsia"/>
+          <w:color w:val="454545"/>
+        </w:rPr>
+        <w:t>GitHub</w:t>
+      </w:r>
+      <w:proofErr w:type="spellEnd"/>
+      <w:r>
+        <w:rPr>
+          <w:rFonts w:ascii="微软雅黑" w:eastAsia="微软雅黑" w:hAnsi="微软雅黑" w:cs="Helvetica" w:hint="eastAsia"/>
+          <w:color w:val="454545"/>
+        </w:rPr>
+        <w:t>上已有项目</w:t>
+      </w:r>
+    </w:p>
+    <w:p>
+      <w:pPr>
+        <w:pStyle w:val="a4"/>
+        <w:numPr>
+          <w:ilvl w:val="0"/>
+          <w:numId w:val="3"/>
+        </w:numPr>
+        <w:rPr>
+          <w:rStyle w:val="HTML"/>
+        </w:rPr>
+      </w:pPr>
+      <w:r>
+        <w:rPr>
+          <w:rFonts w:ascii="微软雅黑" w:eastAsia="微软雅黑" w:hAnsi="微软雅黑" w:cs="Helvetica" w:hint="eastAsia"/>
+          <w:color w:val="454545"/>
+        </w:rPr>
+        <w:t>这种方法直接将远程仓库复制到本地，不需要使用</w:t>
+      </w:r>
+      <w:proofErr w:type="spellStart"/>
+      <w:r>
+        <w:rPr>
+          <w:rStyle w:val="HTML"/>
+        </w:rPr>
+        <w:t>git</w:t>
+      </w:r>
+      <w:proofErr w:type="spellEnd"/>
+      <w:r>
+        <w:rPr>
+          <w:rStyle w:val="HTML"/>
+        </w:rPr>
+        <w:t xml:space="preserve"> </w:t>
+      </w:r>
+      <w:proofErr w:type="spellStart"/>
+      <w:r>
+        <w:rPr>
+          <w:rStyle w:val="HTML"/>
+        </w:rPr>
+        <w:t>init</w:t>
+      </w:r>
+      <w:proofErr w:type="spellEnd"/>
+      <w:r>
+        <w:rPr>
+          <w:rFonts w:ascii="微软雅黑" w:eastAsia="微软雅黑" w:hAnsi="微软雅黑" w:cs="Helvetica" w:hint="eastAsia"/>
+          <w:color w:val="454545"/>
+        </w:rPr>
+        <w:t>初始化，并且已和远称仓库建立关联</w:t>
+      </w:r>
+      <w:r>
+        <w:rPr>
+          <w:rFonts w:ascii="微软雅黑" w:eastAsia="微软雅黑" w:hAnsi="微软雅黑" w:cs="Helvetica" w:hint="eastAsia"/>
+          <w:color w:val="454545"/>
+        </w:rPr>
+        <w:br/>
+      </w:r>
+      <w:r>
+        <w:rPr>
+          <w:rStyle w:val="HTML"/>
+        </w:rPr>
+        <w:t xml:space="preserve"># </w:t>
+      </w:r>
+      <w:proofErr w:type="spellStart"/>
+      <w:r>
+        <w:rPr>
+          <w:rStyle w:val="HTML"/>
+        </w:rPr>
+        <w:t>git</w:t>
+      </w:r>
+      <w:proofErr w:type="spellEnd"/>
+      <w:r>
+        <w:rPr>
+          <w:rStyle w:val="HTML"/>
+        </w:rPr>
+        <w:t xml:space="preserve"> clone </w:t>
+      </w:r>
+      <w:hyperlink r:id="rId8" w:history="1">
+        <w:r>
+          <w:rPr>
+            <w:rStyle w:val="a9"/>
+            <w:rFonts w:ascii="Consolas" w:eastAsia="宋体" w:hAnsi="Consolas" w:cs="Consolas"/>
+            <w:szCs w:val="22"/>
+            <w:shd w:val="clear" w:color="auto" w:fill="F9F2F4"/>
+          </w:rPr>
+          <w:t>git@github.com:malloc1024/magellan.git</w:t>
+        </w:r>
+      </w:hyperlink>
+    </w:p>
+    <w:p>
+      <w:pPr>
+        <w:pStyle w:val="a4"/>
+        <w:numPr>
+          <w:ilvl w:val="0"/>
+          <w:numId w:val="3"/>
+        </w:numPr>
+        <w:rPr>
+          <w:rStyle w:val="HTML"/>
+        </w:rPr>
+      </w:pPr>
+      <w:r>
+        <w:rPr>
+          <w:rFonts w:ascii="微软雅黑" w:eastAsia="微软雅黑" w:hAnsi="微软雅黑" w:cs="Helvetica" w:hint="eastAsia"/>
+          <w:color w:val="454545"/>
+        </w:rPr>
+        <w:t>只需在项目目录下修改和添加文件，然后commit，</w:t>
+      </w:r>
+    </w:p>
+    <w:p>
+      <w:pPr>
+        <w:pStyle w:val="a4"/>
+        <w:ind w:left="360" w:firstLine="360"/>
+        <w:rPr>
+          <w:rStyle w:val="a9"/>
+          <w:u w:val="none"/>
+        </w:rPr>
+      </w:pPr>
+      <w:r>
+        <w:rPr>
+          <w:rStyle w:val="HTML"/>
+        </w:rPr>
+        <w:t xml:space="preserve"># </w:t>
+      </w:r>
+      <w:proofErr w:type="spellStart"/>
+      <w:proofErr w:type="gramStart"/>
+      <w:r>
+        <w:rPr>
+          <w:rStyle w:val="HTML"/>
+        </w:rPr>
+        <w:t>git</w:t>
+      </w:r>
+      <w:proofErr w:type="spellEnd"/>
+      <w:proofErr w:type="gramEnd"/>
+      <w:r>
+        <w:rPr>
+          <w:rStyle w:val="HTML"/>
+        </w:rPr>
+        <w:t xml:space="preserve"> add </w:t>
+      </w:r>
+      <w:r>
+        <w:rPr>
+          <w:rStyle w:val="a9"/>
+          <w:u w:val="none"/>
+        </w:rPr>
+        <w:t>test.txt</w:t>
+      </w:r>
+    </w:p>
+    <w:p>
+      <w:pPr>
+        <w:pStyle w:val="a4"/>
+        <w:ind w:left="360" w:firstLine="360"/>
+        <w:rPr>
+          <w:rFonts w:ascii="微软雅黑" w:eastAsia="微软雅黑" w:hAnsi="微软雅黑" w:cs="Helvetica"/>
+          <w:color w:val="454545"/>
+        </w:rPr>
+      </w:pPr>
+      <w:r>
+        <w:rPr>
+          <w:rStyle w:val="HTML"/>
+        </w:rPr>
+        <w:t xml:space="preserve"># </w:t>
+      </w:r>
+      <w:proofErr w:type="spellStart"/>
+      <w:proofErr w:type="gramStart"/>
+      <w:r>
+        <w:rPr>
+          <w:rStyle w:val="HTML"/>
+        </w:rPr>
+        <w:t>git</w:t>
+      </w:r>
+      <w:proofErr w:type="spellEnd"/>
+      <w:proofErr w:type="gramEnd"/>
+      <w:r>
+        <w:rPr>
+          <w:rStyle w:val="HTML"/>
+        </w:rPr>
+        <w:t xml:space="preserve"> commit -m </w:t>
+      </w:r>
+      <w:r>
+        <w:rPr>
+          <w:rStyle w:val="a9"/>
+          <w:u w:val="none"/>
+        </w:rPr>
+        <w:t>"this is a test file."</w:t>
+      </w:r>
+    </w:p>
+    <w:p>
+      <w:pPr>
+        <w:pStyle w:val="a4"/>
+        <w:numPr>
+          <w:ilvl w:val="0"/>
+          <w:numId w:val="4"/>
+        </w:numPr>
+        <w:rPr>
+          <w:rFonts w:ascii="微软雅黑" w:eastAsia="微软雅黑" w:hAnsi="微软雅黑" w:cs="Helvetica" w:hint="eastAsia"/>
+          <w:color w:val="454545"/>
+        </w:rPr>
+      </w:pPr>
+      <w:r>
+        <w:rPr>
+          <w:rFonts w:ascii="微软雅黑" w:eastAsia="微软雅黑" w:hAnsi="微软雅黑" w:cs="Helvetica" w:hint="eastAsia"/>
+          <w:color w:val="454545"/>
+        </w:rPr>
+        <w:t>提交代码</w:t>
+      </w:r>
       <w:bookmarkStart w:id="0" w:name="_GoBack"/>
       <w:bookmarkEnd w:id="0"/>
+    </w:p>
+    <w:p>
+      <w:pPr>
+        <w:pStyle w:val="a4"/>
+        <w:ind w:left="360" w:firstLine="360"/>
+        <w:rPr>
+          <w:rStyle w:val="HTML"/>
+        </w:rPr>
+      </w:pPr>
+      <w:r>
+        <w:rPr>
+          <w:rStyle w:val="HTML"/>
+        </w:rPr>
+        <w:t xml:space="preserve"># </w:t>
+      </w:r>
+      <w:proofErr w:type="spellStart"/>
+      <w:proofErr w:type="gramStart"/>
+      <w:r>
+        <w:rPr>
+          <w:rStyle w:val="HTML"/>
+        </w:rPr>
+        <w:t>git</w:t>
+      </w:r>
+      <w:proofErr w:type="spellEnd"/>
+      <w:proofErr w:type="gramEnd"/>
+      <w:r>
+        <w:rPr>
+          <w:rStyle w:val="HTML"/>
+        </w:rPr>
+        <w:t xml:space="preserve"> push origin master</w:t>
+      </w:r>
+      <w:r>
+        <w:rPr>
+          <w:rStyle w:val="HTML"/>
+        </w:rPr>
+        <w:t xml:space="preserve">   </w:t>
+      </w:r>
+    </w:p>
+    <w:p>
+      <w:pPr>
+        <w:rPr>
+          <w:rFonts w:ascii="微软雅黑" w:eastAsia="微软雅黑" w:hAnsi="微软雅黑" w:cs="Helvetica" w:hint="eastAsia"/>
+          <w:color w:val="454545"/>
+        </w:rPr>
+      </w:pPr>
+      <w:r>
+        <w:rPr>
+          <w:rFonts w:ascii="微软雅黑" w:eastAsia="微软雅黑" w:hAnsi="微软雅黑" w:cs="Helvetica" w:hint="eastAsia"/>
+          <w:color w:val="454545"/>
+        </w:rPr>
+        <w:t>（2</w:t>
+      </w:r>
+      <w:r>
+        <w:rPr>
+          <w:rFonts w:ascii="微软雅黑" w:eastAsia="微软雅黑" w:hAnsi="微软雅黑" w:cs="Helvetica"/>
+          <w:color w:val="454545"/>
+        </w:rPr>
+        <w:t>）</w:t>
+      </w:r>
+      <w:r>
+        <w:rPr>
+          <w:rFonts w:ascii="微软雅黑" w:eastAsia="微软雅黑" w:hAnsi="微软雅黑" w:cs="Helvetica" w:hint="eastAsia"/>
+          <w:color w:val="454545"/>
+        </w:rPr>
+        <w:t>将本地项目关联远程项目</w:t>
+      </w:r>
+      <w:r>
+        <w:rPr>
+          <w:rFonts w:ascii="微软雅黑" w:eastAsia="微软雅黑" w:hAnsi="微软雅黑" w:cs="Helvetica" w:hint="eastAsia"/>
+          <w:color w:val="454545"/>
+        </w:rPr>
+        <w:t>（</w:t>
+      </w:r>
+      <w:r>
+        <w:rPr>
+          <w:rFonts w:ascii="微软雅黑" w:eastAsia="微软雅黑" w:hAnsi="微软雅黑" w:cs="Helvetica" w:hint="eastAsia"/>
+          <w:color w:val="454545"/>
+        </w:rPr>
+        <w:t>当本地有一个完整的仓库，且已进行多次commit</w:t>
+      </w:r>
+      <w:r>
+        <w:rPr>
+          <w:rFonts w:ascii="微软雅黑" w:eastAsia="微软雅黑" w:hAnsi="微软雅黑" w:cs="Helvetica"/>
+          <w:color w:val="454545"/>
+        </w:rPr>
+        <w:t>）</w:t>
+      </w:r>
+    </w:p>
+    <w:p>
+      <w:pPr>
+        <w:pStyle w:val="a4"/>
+        <w:numPr>
+          <w:ilvl w:val="0"/>
+          <w:numId w:val="4"/>
+        </w:numPr>
+        <w:rPr>
+          <w:rStyle w:val="HTML"/>
+        </w:rPr>
+      </w:pPr>
+      <w:r>
+        <w:rPr>
+          <w:rFonts w:ascii="微软雅黑" w:eastAsia="微软雅黑" w:hAnsi="微软雅黑" w:cs="Helvetica" w:hint="eastAsia"/>
+          <w:color w:val="454545"/>
+        </w:rPr>
+        <w:t>将本地项目与</w:t>
+      </w:r>
+      <w:proofErr w:type="gramStart"/>
+      <w:r>
+        <w:rPr>
+          <w:rFonts w:ascii="微软雅黑" w:eastAsia="微软雅黑" w:hAnsi="微软雅黑" w:cs="Helvetica" w:hint="eastAsia"/>
+          <w:color w:val="454545"/>
+        </w:rPr>
+        <w:t>远程项目</w:t>
+      </w:r>
+      <w:proofErr w:type="gramEnd"/>
+      <w:r>
+        <w:rPr>
+          <w:rFonts w:ascii="微软雅黑" w:eastAsia="微软雅黑" w:hAnsi="微软雅黑" w:cs="Helvetica" w:hint="eastAsia"/>
+          <w:color w:val="454545"/>
+        </w:rPr>
+        <w:t>建立关联</w:t>
+      </w:r>
+    </w:p>
+    <w:p>
+      <w:pPr>
+        <w:pStyle w:val="a4"/>
+        <w:ind w:left="360" w:firstLine="360"/>
+        <w:rPr>
+          <w:rStyle w:val="HTML"/>
+        </w:rPr>
+      </w:pPr>
+      <w:proofErr w:type="spellStart"/>
+      <w:proofErr w:type="gramStart"/>
+      <w:r>
+        <w:rPr>
+          <w:rStyle w:val="HTML"/>
+        </w:rPr>
+        <w:t>git</w:t>
+      </w:r>
+      <w:proofErr w:type="spellEnd"/>
+      <w:proofErr w:type="gramEnd"/>
+      <w:r>
+        <w:rPr>
+          <w:rStyle w:val="HTML"/>
+        </w:rPr>
+        <w:t xml:space="preserve"> remote add origin </w:t>
+      </w:r>
+      <w:hyperlink r:id="rId9" w:history="1">
+        <w:r>
+          <w:rPr>
+            <w:rStyle w:val="a9"/>
+            <w:rFonts w:ascii="Consolas" w:eastAsia="宋体" w:hAnsi="Consolas" w:cs="Consolas"/>
+            <w:szCs w:val="22"/>
+            <w:shd w:val="clear" w:color="auto" w:fill="F9F2F4"/>
+          </w:rPr>
+          <w:t>git@github.com:malloc1024/magellan.git</w:t>
+        </w:r>
+      </w:hyperlink>
+    </w:p>
+    <w:p>
+      <w:pPr>
+        <w:pStyle w:val="a4"/>
+        <w:ind w:left="360"/>
+        <w:rPr>
+          <w:rStyle w:val="HTML"/>
+        </w:rPr>
+      </w:pPr>
+    </w:p>
+    <w:p>
+      <w:pPr>
+        <w:pStyle w:val="a4"/>
+        <w:ind w:left="360" w:firstLine="360"/>
+        <w:rPr>
+          <w:rStyle w:val="a9"/>
+          <w:u w:val="none"/>
+        </w:rPr>
+      </w:pPr>
+      <w:r>
+        <w:rPr>
+          <w:rStyle w:val="HTML"/>
+        </w:rPr>
+        <w:t xml:space="preserve"># </w:t>
+      </w:r>
+      <w:proofErr w:type="spellStart"/>
+      <w:proofErr w:type="gramStart"/>
+      <w:r>
+        <w:rPr>
+          <w:rStyle w:val="HTML"/>
+        </w:rPr>
+        <w:t>git</w:t>
+      </w:r>
+      <w:proofErr w:type="spellEnd"/>
+      <w:proofErr w:type="gramEnd"/>
+      <w:r>
+        <w:rPr>
+          <w:rStyle w:val="HTML"/>
+        </w:rPr>
+        <w:t xml:space="preserve"> add </w:t>
+      </w:r>
+      <w:r>
+        <w:rPr>
+          <w:rStyle w:val="a9"/>
+          <w:u w:val="none"/>
+        </w:rPr>
+        <w:t>test.txt</w:t>
+      </w:r>
+    </w:p>
+    <w:p>
+      <w:pPr>
+        <w:pStyle w:val="a4"/>
+        <w:ind w:left="360" w:firstLine="360"/>
+        <w:rPr>
+          <w:rStyle w:val="HTML"/>
+          <w:rFonts w:ascii="微软雅黑" w:eastAsia="微软雅黑" w:hAnsi="微软雅黑" w:cs="Helvetica" w:hint="eastAsia"/>
+          <w:color w:val="454545"/>
+          <w:szCs w:val="20"/>
+          <w:shd w:val="clear" w:color="auto" w:fill="auto"/>
+        </w:rPr>
+      </w:pPr>
+      <w:r>
+        <w:rPr>
+          <w:rStyle w:val="HTML"/>
+        </w:rPr>
+        <w:t xml:space="preserve"># </w:t>
+      </w:r>
+      <w:proofErr w:type="spellStart"/>
+      <w:proofErr w:type="gramStart"/>
+      <w:r>
+        <w:rPr>
+          <w:rStyle w:val="HTML"/>
+        </w:rPr>
+        <w:t>git</w:t>
+      </w:r>
+      <w:proofErr w:type="spellEnd"/>
+      <w:proofErr w:type="gramEnd"/>
+      <w:r>
+        <w:rPr>
+          <w:rStyle w:val="HTML"/>
+        </w:rPr>
+        <w:t xml:space="preserve"> commit -m </w:t>
+      </w:r>
+      <w:r>
+        <w:rPr>
+          <w:rStyle w:val="a9"/>
+          <w:u w:val="none"/>
+        </w:rPr>
+        <w:t>"this is a test file."</w:t>
+      </w:r>
+    </w:p>
+    <w:p>
+      <w:pPr>
+        <w:pStyle w:val="a4"/>
+        <w:numPr>
+          <w:ilvl w:val="0"/>
+          <w:numId w:val="4"/>
+        </w:numPr>
+        <w:rPr>
+          <w:rFonts w:ascii="微软雅黑" w:eastAsia="微软雅黑" w:hAnsi="微软雅黑" w:cs="Helvetica"/>
+          <w:color w:val="454545"/>
+        </w:rPr>
+      </w:pPr>
+      <w:r>
+        <w:rPr>
+          <w:rFonts w:ascii="微软雅黑" w:eastAsia="微软雅黑" w:hAnsi="微软雅黑" w:cs="Helvetica" w:hint="eastAsia"/>
+          <w:color w:val="454545"/>
+        </w:rPr>
+        <w:t>提交代码</w:t>
+      </w:r>
+    </w:p>
+    <w:p>
+      <w:pPr>
+        <w:pStyle w:val="a4"/>
+        <w:ind w:left="360" w:firstLine="360"/>
+        <w:rPr>
+          <w:rFonts w:hint="eastAsia"/>
+        </w:rPr>
+      </w:pPr>
+      <w:proofErr w:type="spellStart"/>
+      <w:proofErr w:type="gramStart"/>
+      <w:r>
+        <w:rPr>
+          <w:rStyle w:val="HTML"/>
+        </w:rPr>
+        <w:t>git</w:t>
+      </w:r>
+      <w:proofErr w:type="spellEnd"/>
+      <w:proofErr w:type="gramEnd"/>
+      <w:r>
+        <w:rPr>
+          <w:rStyle w:val="HTML"/>
+        </w:rPr>
+        <w:t xml:space="preserve"> push origin master</w:t>
+      </w:r>
+    </w:p>
+    <w:p>
+      <w:pPr>
+        <w:rPr>
+          <w:rFonts w:hint="eastAsia"/>
+        </w:rPr>
+      </w:pPr>
+    </w:p>
+    <w:p>
+      <w:pPr>
+        <w:pStyle w:val="a4"/>
+        <w:numPr>
+          <w:ilvl w:val="0"/>
+          <w:numId w:val="2"/>
+        </w:numPr>
+        <w:rPr>
+          <w:rFonts w:hint="eastAsia"/>
+        </w:rPr>
+      </w:pPr>
+      <w:r>
+        <w:rPr>
+          <w:rFonts w:hint="eastAsia"/>
+        </w:rPr>
+        <w:t>配置</w:t>
+      </w:r>
+    </w:p>
+    <w:p>
+      <w:pPr>
+        <w:ind w:firstLine="720"/>
+        <w:rPr>
+          <w:rStyle w:val="HTML"/>
+        </w:rPr>
+      </w:pPr>
+      <w:r>
+        <w:rPr>
+          <w:rStyle w:val="HTML"/>
+        </w:rPr>
+        <w:t xml:space="preserve"># </w:t>
+      </w:r>
+      <w:proofErr w:type="spellStart"/>
+      <w:proofErr w:type="gramStart"/>
+      <w:r>
+        <w:rPr>
+          <w:rStyle w:val="HTML"/>
+        </w:rPr>
+        <w:t>git</w:t>
+      </w:r>
+      <w:proofErr w:type="spellEnd"/>
+      <w:proofErr w:type="gramEnd"/>
+      <w:r>
+        <w:rPr>
+          <w:rStyle w:val="HTML"/>
+        </w:rPr>
+        <w:t xml:space="preserve"> </w:t>
+      </w:r>
+      <w:proofErr w:type="spellStart"/>
+      <w:r>
+        <w:rPr>
+          <w:rStyle w:val="HTML"/>
+        </w:rPr>
+        <w:t>config</w:t>
+      </w:r>
+      <w:proofErr w:type="spellEnd"/>
+      <w:r>
+        <w:rPr>
+          <w:rStyle w:val="HTML"/>
+        </w:rPr>
+        <w:t xml:space="preserve"> --global user.name  </w:t>
+      </w:r>
+      <w:r>
+        <w:rPr>
+          <w:rStyle w:val="a9"/>
+          <w:u w:val="none"/>
+        </w:rPr>
+        <w:t>"</w:t>
+      </w:r>
+      <w:proofErr w:type="spellStart"/>
+      <w:r>
+        <w:rPr>
+          <w:rStyle w:val="a9"/>
+          <w:u w:val="none"/>
+        </w:rPr>
+        <w:t>sprd</w:t>
+      </w:r>
+      <w:proofErr w:type="spellEnd"/>
+      <w:r>
+        <w:rPr>
+          <w:rStyle w:val="a9"/>
+          <w:u w:val="none"/>
+        </w:rPr>
+        <w:t>"</w:t>
+      </w:r>
+    </w:p>
+    <w:p>
+      <w:pPr>
+        <w:ind w:firstLine="720"/>
+        <w:rPr>
+          <w:rStyle w:val="a9"/>
+          <w:u w:val="none"/>
+        </w:rPr>
+      </w:pPr>
+      <w:r>
+        <w:rPr>
+          <w:rStyle w:val="HTML"/>
+        </w:rPr>
+        <w:t xml:space="preserve"># </w:t>
+      </w:r>
+      <w:proofErr w:type="spellStart"/>
+      <w:proofErr w:type="gramStart"/>
+      <w:r>
+        <w:rPr>
+          <w:rStyle w:val="HTML"/>
+        </w:rPr>
+        <w:t>git</w:t>
+      </w:r>
+      <w:proofErr w:type="spellEnd"/>
+      <w:proofErr w:type="gramEnd"/>
+      <w:r>
+        <w:rPr>
+          <w:rStyle w:val="HTML"/>
+        </w:rPr>
+        <w:t xml:space="preserve"> </w:t>
+      </w:r>
+      <w:proofErr w:type="spellStart"/>
+      <w:r>
+        <w:rPr>
+          <w:rStyle w:val="HTML"/>
+        </w:rPr>
+        <w:t>config</w:t>
+      </w:r>
+      <w:proofErr w:type="spellEnd"/>
+      <w:r>
+        <w:rPr>
+          <w:rStyle w:val="HTML"/>
+        </w:rPr>
+        <w:t xml:space="preserve"> --global </w:t>
+      </w:r>
+      <w:proofErr w:type="spellStart"/>
+      <w:r>
+        <w:rPr>
+          <w:rStyle w:val="HTML"/>
+        </w:rPr>
+        <w:t>user.email</w:t>
+      </w:r>
+      <w:proofErr w:type="spellEnd"/>
+      <w:r>
+        <w:rPr>
+          <w:rStyle w:val="HTML"/>
+        </w:rPr>
+        <w:t xml:space="preserve"> </w:t>
+      </w:r>
+      <w:r>
+        <w:rPr>
+          <w:rStyle w:val="a9"/>
+          <w:u w:val="none"/>
+        </w:rPr>
+        <w:t>"810103589@qq.com"</w:t>
+      </w:r>
+    </w:p>
+    <w:p>
+      <w:pPr>
+        <w:pStyle w:val="a4"/>
+        <w:numPr>
+          <w:ilvl w:val="0"/>
+          <w:numId w:val="2"/>
+        </w:numPr>
+        <w:rPr>
+          <w:rFonts w:hint="eastAsia"/>
+        </w:rPr>
+      </w:pPr>
     </w:p>
     <w:sectPr>
       <w:pgSz w:w="12240" w:h="15840"/>
@@ -63,6 +1110,490 @@
     </w:sectPr>
   </w:body>
 </w:document>
+</file>
+
+<file path=word/numbering.xml><?xml version="1.0" encoding="utf-8"?>
+<w:numbering xmlns:wpc="http://schemas.microsoft.com/office/word/2010/wordprocessingCanvas" xmlns:mc="http://schemas.openxmlformats.org/markup-compatibility/2006" xmlns:o="urn:schemas-microsoft-com:office:office" xmlns:r="http://schemas.openxmlformats.org/officeDocument/2006/relationships" xmlns:m="http://schemas.openxmlformats.org/officeDocument/2006/math" xmlns:v="urn:schemas-microsoft-com:vml" xmlns:wp14="http://schemas.microsoft.com/office/word/2010/wordprocessingDrawing" xmlns:wp="http://schemas.openxmlformats.org/drawingml/2006/wordprocessingDrawing" xmlns:w10="urn:schemas-microsoft-com:office:word" xmlns:w="http://schemas.openxmlformats.org/wordprocessingml/2006/main" xmlns:w14="http://schemas.microsoft.com/office/word/2010/wordml" xmlns:w15="http://schemas.microsoft.com/office/word/2012/wordml" xmlns:wpg="http://schemas.microsoft.com/office/word/2010/wordprocessingGroup" xmlns:wpi="http://schemas.microsoft.com/office/word/2010/wordprocessingInk" xmlns:wne="http://schemas.microsoft.com/office/word/2006/wordml" xmlns:wps="http://schemas.microsoft.com/office/word/2010/wordprocessingShape" mc:Ignorable="w14 w15 wp14">
+  <w:abstractNum w:abstractNumId="0">
+    <w:nsid w:val="21630863"/>
+    <w:multiLevelType w:val="hybridMultilevel"/>
+    <w:tmpl w:val="1D2698FC"/>
+    <w:lvl w:ilvl="0" w:tplc="04090001">
+      <w:start w:val="1"/>
+      <w:numFmt w:val="bullet"/>
+      <w:lvlText w:val=""/>
+      <w:lvlJc w:val="left"/>
+      <w:pPr>
+        <w:ind w:left="780" w:hanging="420"/>
+      </w:pPr>
+      <w:rPr>
+        <w:rFonts w:ascii="Wingdings" w:hAnsi="Wingdings" w:hint="default"/>
+      </w:rPr>
+    </w:lvl>
+    <w:lvl w:ilvl="1" w:tplc="04090003" w:tentative="1">
+      <w:start w:val="1"/>
+      <w:numFmt w:val="bullet"/>
+      <w:lvlText w:val=""/>
+      <w:lvlJc w:val="left"/>
+      <w:pPr>
+        <w:ind w:left="1200" w:hanging="420"/>
+      </w:pPr>
+      <w:rPr>
+        <w:rFonts w:ascii="Wingdings" w:hAnsi="Wingdings" w:hint="default"/>
+      </w:rPr>
+    </w:lvl>
+    <w:lvl w:ilvl="2" w:tplc="04090005" w:tentative="1">
+      <w:start w:val="1"/>
+      <w:numFmt w:val="bullet"/>
+      <w:lvlText w:val=""/>
+      <w:lvlJc w:val="left"/>
+      <w:pPr>
+        <w:ind w:left="1620" w:hanging="420"/>
+      </w:pPr>
+      <w:rPr>
+        <w:rFonts w:ascii="Wingdings" w:hAnsi="Wingdings" w:hint="default"/>
+      </w:rPr>
+    </w:lvl>
+    <w:lvl w:ilvl="3" w:tplc="04090001" w:tentative="1">
+      <w:start w:val="1"/>
+      <w:numFmt w:val="bullet"/>
+      <w:lvlText w:val=""/>
+      <w:lvlJc w:val="left"/>
+      <w:pPr>
+        <w:ind w:left="2040" w:hanging="420"/>
+      </w:pPr>
+      <w:rPr>
+        <w:rFonts w:ascii="Wingdings" w:hAnsi="Wingdings" w:hint="default"/>
+      </w:rPr>
+    </w:lvl>
+    <w:lvl w:ilvl="4" w:tplc="04090003" w:tentative="1">
+      <w:start w:val="1"/>
+      <w:numFmt w:val="bullet"/>
+      <w:lvlText w:val=""/>
+      <w:lvlJc w:val="left"/>
+      <w:pPr>
+        <w:ind w:left="2460" w:hanging="420"/>
+      </w:pPr>
+      <w:rPr>
+        <w:rFonts w:ascii="Wingdings" w:hAnsi="Wingdings" w:hint="default"/>
+      </w:rPr>
+    </w:lvl>
+    <w:lvl w:ilvl="5" w:tplc="04090005" w:tentative="1">
+      <w:start w:val="1"/>
+      <w:numFmt w:val="bullet"/>
+      <w:lvlText w:val=""/>
+      <w:lvlJc w:val="left"/>
+      <w:pPr>
+        <w:ind w:left="2880" w:hanging="420"/>
+      </w:pPr>
+      <w:rPr>
+        <w:rFonts w:ascii="Wingdings" w:hAnsi="Wingdings" w:hint="default"/>
+      </w:rPr>
+    </w:lvl>
+    <w:lvl w:ilvl="6" w:tplc="04090001" w:tentative="1">
+      <w:start w:val="1"/>
+      <w:numFmt w:val="bullet"/>
+      <w:lvlText w:val=""/>
+      <w:lvlJc w:val="left"/>
+      <w:pPr>
+        <w:ind w:left="3300" w:hanging="420"/>
+      </w:pPr>
+      <w:rPr>
+        <w:rFonts w:ascii="Wingdings" w:hAnsi="Wingdings" w:hint="default"/>
+      </w:rPr>
+    </w:lvl>
+    <w:lvl w:ilvl="7" w:tplc="04090003" w:tentative="1">
+      <w:start w:val="1"/>
+      <w:numFmt w:val="bullet"/>
+      <w:lvlText w:val=""/>
+      <w:lvlJc w:val="left"/>
+      <w:pPr>
+        <w:ind w:left="3720" w:hanging="420"/>
+      </w:pPr>
+      <w:rPr>
+        <w:rFonts w:ascii="Wingdings" w:hAnsi="Wingdings" w:hint="default"/>
+      </w:rPr>
+    </w:lvl>
+    <w:lvl w:ilvl="8" w:tplc="04090005" w:tentative="1">
+      <w:start w:val="1"/>
+      <w:numFmt w:val="bullet"/>
+      <w:lvlText w:val=""/>
+      <w:lvlJc w:val="left"/>
+      <w:pPr>
+        <w:ind w:left="4140" w:hanging="420"/>
+      </w:pPr>
+      <w:rPr>
+        <w:rFonts w:ascii="Wingdings" w:hAnsi="Wingdings" w:hint="default"/>
+      </w:rPr>
+    </w:lvl>
+  </w:abstractNum>
+  <w:abstractNum w:abstractNumId="1">
+    <w:nsid w:val="4DB739D5"/>
+    <w:multiLevelType w:val="hybridMultilevel"/>
+    <w:tmpl w:val="6B1CAC22"/>
+    <w:lvl w:ilvl="0" w:tplc="3F3A0E2C">
+      <w:start w:val="1"/>
+      <w:numFmt w:val="bullet"/>
+      <w:lvlText w:val=""/>
+      <w:lvlJc w:val="left"/>
+      <w:pPr>
+        <w:ind w:left="780" w:hanging="420"/>
+      </w:pPr>
+      <w:rPr>
+        <w:rFonts w:ascii="Wingdings" w:hAnsi="Wingdings" w:hint="default"/>
+        <w:color w:val="auto"/>
+      </w:rPr>
+    </w:lvl>
+    <w:lvl w:ilvl="1" w:tplc="04090003" w:tentative="1">
+      <w:start w:val="1"/>
+      <w:numFmt w:val="bullet"/>
+      <w:lvlText w:val=""/>
+      <w:lvlJc w:val="left"/>
+      <w:pPr>
+        <w:ind w:left="1200" w:hanging="420"/>
+      </w:pPr>
+      <w:rPr>
+        <w:rFonts w:ascii="Wingdings" w:hAnsi="Wingdings" w:hint="default"/>
+      </w:rPr>
+    </w:lvl>
+    <w:lvl w:ilvl="2" w:tplc="04090005" w:tentative="1">
+      <w:start w:val="1"/>
+      <w:numFmt w:val="bullet"/>
+      <w:lvlText w:val=""/>
+      <w:lvlJc w:val="left"/>
+      <w:pPr>
+        <w:ind w:left="1620" w:hanging="420"/>
+      </w:pPr>
+      <w:rPr>
+        <w:rFonts w:ascii="Wingdings" w:hAnsi="Wingdings" w:hint="default"/>
+      </w:rPr>
+    </w:lvl>
+    <w:lvl w:ilvl="3" w:tplc="04090001" w:tentative="1">
+      <w:start w:val="1"/>
+      <w:numFmt w:val="bullet"/>
+      <w:lvlText w:val=""/>
+      <w:lvlJc w:val="left"/>
+      <w:pPr>
+        <w:ind w:left="2040" w:hanging="420"/>
+      </w:pPr>
+      <w:rPr>
+        <w:rFonts w:ascii="Wingdings" w:hAnsi="Wingdings" w:hint="default"/>
+      </w:rPr>
+    </w:lvl>
+    <w:lvl w:ilvl="4" w:tplc="04090003" w:tentative="1">
+      <w:start w:val="1"/>
+      <w:numFmt w:val="bullet"/>
+      <w:lvlText w:val=""/>
+      <w:lvlJc w:val="left"/>
+      <w:pPr>
+        <w:ind w:left="2460" w:hanging="420"/>
+      </w:pPr>
+      <w:rPr>
+        <w:rFonts w:ascii="Wingdings" w:hAnsi="Wingdings" w:hint="default"/>
+      </w:rPr>
+    </w:lvl>
+    <w:lvl w:ilvl="5" w:tplc="04090005" w:tentative="1">
+      <w:start w:val="1"/>
+      <w:numFmt w:val="bullet"/>
+      <w:lvlText w:val=""/>
+      <w:lvlJc w:val="left"/>
+      <w:pPr>
+        <w:ind w:left="2880" w:hanging="420"/>
+      </w:pPr>
+      <w:rPr>
+        <w:rFonts w:ascii="Wingdings" w:hAnsi="Wingdings" w:hint="default"/>
+      </w:rPr>
+    </w:lvl>
+    <w:lvl w:ilvl="6" w:tplc="04090001" w:tentative="1">
+      <w:start w:val="1"/>
+      <w:numFmt w:val="bullet"/>
+      <w:lvlText w:val=""/>
+      <w:lvlJc w:val="left"/>
+      <w:pPr>
+        <w:ind w:left="3300" w:hanging="420"/>
+      </w:pPr>
+      <w:rPr>
+        <w:rFonts w:ascii="Wingdings" w:hAnsi="Wingdings" w:hint="default"/>
+      </w:rPr>
+    </w:lvl>
+    <w:lvl w:ilvl="7" w:tplc="04090003" w:tentative="1">
+      <w:start w:val="1"/>
+      <w:numFmt w:val="bullet"/>
+      <w:lvlText w:val=""/>
+      <w:lvlJc w:val="left"/>
+      <w:pPr>
+        <w:ind w:left="3720" w:hanging="420"/>
+      </w:pPr>
+      <w:rPr>
+        <w:rFonts w:ascii="Wingdings" w:hAnsi="Wingdings" w:hint="default"/>
+      </w:rPr>
+    </w:lvl>
+    <w:lvl w:ilvl="8" w:tplc="04090005" w:tentative="1">
+      <w:start w:val="1"/>
+      <w:numFmt w:val="bullet"/>
+      <w:lvlText w:val=""/>
+      <w:lvlJc w:val="left"/>
+      <w:pPr>
+        <w:ind w:left="4140" w:hanging="420"/>
+      </w:pPr>
+      <w:rPr>
+        <w:rFonts w:ascii="Wingdings" w:hAnsi="Wingdings" w:hint="default"/>
+      </w:rPr>
+    </w:lvl>
+  </w:abstractNum>
+  <w:abstractNum w:abstractNumId="2">
+    <w:nsid w:val="72D82455"/>
+    <w:multiLevelType w:val="hybridMultilevel"/>
+    <w:tmpl w:val="124C68C4"/>
+    <w:lvl w:ilvl="0" w:tplc="F66E79F4">
+      <w:start w:val="1"/>
+      <w:numFmt w:val="decimal"/>
+      <w:lvlText w:val="%1."/>
+      <w:lvlJc w:val="left"/>
+      <w:pPr>
+        <w:ind w:left="360" w:hanging="360"/>
+      </w:pPr>
+      <w:rPr>
+        <w:rFonts w:ascii="微软雅黑" w:eastAsia="微软雅黑" w:hAnsi="微软雅黑" w:cs="Helvetica" w:hint="default"/>
+        <w:color w:val="454545"/>
+        <w:sz w:val="24"/>
+      </w:rPr>
+    </w:lvl>
+    <w:lvl w:ilvl="1" w:tplc="04090019" w:tentative="1">
+      <w:start w:val="1"/>
+      <w:numFmt w:val="lowerLetter"/>
+      <w:lvlText w:val="%2)"/>
+      <w:lvlJc w:val="left"/>
+      <w:pPr>
+        <w:ind w:left="840" w:hanging="420"/>
+      </w:pPr>
+    </w:lvl>
+    <w:lvl w:ilvl="2" w:tplc="0409001B" w:tentative="1">
+      <w:start w:val="1"/>
+      <w:numFmt w:val="lowerRoman"/>
+      <w:lvlText w:val="%3."/>
+      <w:lvlJc w:val="right"/>
+      <w:pPr>
+        <w:ind w:left="1260" w:hanging="420"/>
+      </w:pPr>
+    </w:lvl>
+    <w:lvl w:ilvl="3" w:tplc="0409000F" w:tentative="1">
+      <w:start w:val="1"/>
+      <w:numFmt w:val="decimal"/>
+      <w:lvlText w:val="%4."/>
+      <w:lvlJc w:val="left"/>
+      <w:pPr>
+        <w:ind w:left="1680" w:hanging="420"/>
+      </w:pPr>
+    </w:lvl>
+    <w:lvl w:ilvl="4" w:tplc="04090019" w:tentative="1">
+      <w:start w:val="1"/>
+      <w:numFmt w:val="lowerLetter"/>
+      <w:lvlText w:val="%5)"/>
+      <w:lvlJc w:val="left"/>
+      <w:pPr>
+        <w:ind w:left="2100" w:hanging="420"/>
+      </w:pPr>
+    </w:lvl>
+    <w:lvl w:ilvl="5" w:tplc="0409001B" w:tentative="1">
+      <w:start w:val="1"/>
+      <w:numFmt w:val="lowerRoman"/>
+      <w:lvlText w:val="%6."/>
+      <w:lvlJc w:val="right"/>
+      <w:pPr>
+        <w:ind w:left="2520" w:hanging="420"/>
+      </w:pPr>
+    </w:lvl>
+    <w:lvl w:ilvl="6" w:tplc="0409000F" w:tentative="1">
+      <w:start w:val="1"/>
+      <w:numFmt w:val="decimal"/>
+      <w:lvlText w:val="%7."/>
+      <w:lvlJc w:val="left"/>
+      <w:pPr>
+        <w:ind w:left="2940" w:hanging="420"/>
+      </w:pPr>
+    </w:lvl>
+    <w:lvl w:ilvl="7" w:tplc="04090019" w:tentative="1">
+      <w:start w:val="1"/>
+      <w:numFmt w:val="lowerLetter"/>
+      <w:lvlText w:val="%8)"/>
+      <w:lvlJc w:val="left"/>
+      <w:pPr>
+        <w:ind w:left="3360" w:hanging="420"/>
+      </w:pPr>
+    </w:lvl>
+    <w:lvl w:ilvl="8" w:tplc="0409001B" w:tentative="1">
+      <w:start w:val="1"/>
+      <w:numFmt w:val="lowerRoman"/>
+      <w:lvlText w:val="%9."/>
+      <w:lvlJc w:val="right"/>
+      <w:pPr>
+        <w:ind w:left="3780" w:hanging="420"/>
+      </w:pPr>
+    </w:lvl>
+  </w:abstractNum>
+  <w:abstractNum w:abstractNumId="3">
+    <w:nsid w:val="79B13BC3"/>
+    <w:multiLevelType w:val="multilevel"/>
+    <w:tmpl w:val="D46CAB6E"/>
+    <w:lvl w:ilvl="0">
+      <w:start w:val="1"/>
+      <w:numFmt w:val="bullet"/>
+      <w:lvlText w:val=""/>
+      <w:lvlJc w:val="left"/>
+      <w:pPr>
+        <w:tabs>
+          <w:tab w:val="num" w:pos="2520"/>
+        </w:tabs>
+        <w:ind w:left="2520" w:hanging="360"/>
+      </w:pPr>
+      <w:rPr>
+        <w:rFonts w:ascii="Symbol" w:hAnsi="Symbol" w:hint="default"/>
+        <w:sz w:val="20"/>
+      </w:rPr>
+    </w:lvl>
+    <w:lvl w:ilvl="1" w:tentative="1">
+      <w:start w:val="1"/>
+      <w:numFmt w:val="bullet"/>
+      <w:lvlText w:val="o"/>
+      <w:lvlJc w:val="left"/>
+      <w:pPr>
+        <w:tabs>
+          <w:tab w:val="num" w:pos="3240"/>
+        </w:tabs>
+        <w:ind w:left="3240" w:hanging="360"/>
+      </w:pPr>
+      <w:rPr>
+        <w:rFonts w:ascii="Courier New" w:hAnsi="Courier New" w:hint="default"/>
+        <w:sz w:val="20"/>
+      </w:rPr>
+    </w:lvl>
+    <w:lvl w:ilvl="2" w:tentative="1">
+      <w:start w:val="1"/>
+      <w:numFmt w:val="bullet"/>
+      <w:lvlText w:val=""/>
+      <w:lvlJc w:val="left"/>
+      <w:pPr>
+        <w:tabs>
+          <w:tab w:val="num" w:pos="3960"/>
+        </w:tabs>
+        <w:ind w:left="3960" w:hanging="360"/>
+      </w:pPr>
+      <w:rPr>
+        <w:rFonts w:ascii="Wingdings" w:hAnsi="Wingdings" w:hint="default"/>
+        <w:sz w:val="20"/>
+      </w:rPr>
+    </w:lvl>
+    <w:lvl w:ilvl="3" w:tentative="1">
+      <w:start w:val="1"/>
+      <w:numFmt w:val="bullet"/>
+      <w:lvlText w:val=""/>
+      <w:lvlJc w:val="left"/>
+      <w:pPr>
+        <w:tabs>
+          <w:tab w:val="num" w:pos="4680"/>
+        </w:tabs>
+        <w:ind w:left="4680" w:hanging="360"/>
+      </w:pPr>
+      <w:rPr>
+        <w:rFonts w:ascii="Wingdings" w:hAnsi="Wingdings" w:hint="default"/>
+        <w:sz w:val="20"/>
+      </w:rPr>
+    </w:lvl>
+    <w:lvl w:ilvl="4" w:tentative="1">
+      <w:start w:val="1"/>
+      <w:numFmt w:val="bullet"/>
+      <w:lvlText w:val=""/>
+      <w:lvlJc w:val="left"/>
+      <w:pPr>
+        <w:tabs>
+          <w:tab w:val="num" w:pos="5400"/>
+        </w:tabs>
+        <w:ind w:left="5400" w:hanging="360"/>
+      </w:pPr>
+      <w:rPr>
+        <w:rFonts w:ascii="Wingdings" w:hAnsi="Wingdings" w:hint="default"/>
+        <w:sz w:val="20"/>
+      </w:rPr>
+    </w:lvl>
+    <w:lvl w:ilvl="5" w:tentative="1">
+      <w:start w:val="1"/>
+      <w:numFmt w:val="bullet"/>
+      <w:lvlText w:val=""/>
+      <w:lvlJc w:val="left"/>
+      <w:pPr>
+        <w:tabs>
+          <w:tab w:val="num" w:pos="6120"/>
+        </w:tabs>
+        <w:ind w:left="6120" w:hanging="360"/>
+      </w:pPr>
+      <w:rPr>
+        <w:rFonts w:ascii="Wingdings" w:hAnsi="Wingdings" w:hint="default"/>
+        <w:sz w:val="20"/>
+      </w:rPr>
+    </w:lvl>
+    <w:lvl w:ilvl="6" w:tentative="1">
+      <w:start w:val="1"/>
+      <w:numFmt w:val="bullet"/>
+      <w:lvlText w:val=""/>
+      <w:lvlJc w:val="left"/>
+      <w:pPr>
+        <w:tabs>
+          <w:tab w:val="num" w:pos="6840"/>
+        </w:tabs>
+        <w:ind w:left="6840" w:hanging="360"/>
+      </w:pPr>
+      <w:rPr>
+        <w:rFonts w:ascii="Wingdings" w:hAnsi="Wingdings" w:hint="default"/>
+        <w:sz w:val="20"/>
+      </w:rPr>
+    </w:lvl>
+    <w:lvl w:ilvl="7" w:tentative="1">
+      <w:start w:val="1"/>
+      <w:numFmt w:val="bullet"/>
+      <w:lvlText w:val=""/>
+      <w:lvlJc w:val="left"/>
+      <w:pPr>
+        <w:tabs>
+          <w:tab w:val="num" w:pos="7560"/>
+        </w:tabs>
+        <w:ind w:left="7560" w:hanging="360"/>
+      </w:pPr>
+      <w:rPr>
+        <w:rFonts w:ascii="Wingdings" w:hAnsi="Wingdings" w:hint="default"/>
+        <w:sz w:val="20"/>
+      </w:rPr>
+    </w:lvl>
+    <w:lvl w:ilvl="8" w:tentative="1">
+      <w:start w:val="1"/>
+      <w:numFmt w:val="bullet"/>
+      <w:lvlText w:val=""/>
+      <w:lvlJc w:val="left"/>
+      <w:pPr>
+        <w:tabs>
+          <w:tab w:val="num" w:pos="8280"/>
+        </w:tabs>
+        <w:ind w:left="8280" w:hanging="360"/>
+      </w:pPr>
+      <w:rPr>
+        <w:rFonts w:ascii="Wingdings" w:hAnsi="Wingdings" w:hint="default"/>
+        <w:sz w:val="20"/>
+      </w:rPr>
+    </w:lvl>
+  </w:abstractNum>
+  <w:num w:numId="1">
+    <w:abstractNumId w:val="3"/>
+  </w:num>
+  <w:num w:numId="2">
+    <w:abstractNumId w:val="2"/>
+  </w:num>
+  <w:num w:numId="3">
+    <w:abstractNumId w:val="1"/>
+  </w:num>
+  <w:num w:numId="4">
+    <w:abstractNumId w:val="0"/>
+  </w:num>
+</w:numbering>
 </file>
 
 <file path=word/styles.xml><?xml version="1.0" encoding="utf-8"?>
@@ -768,8 +2299,34 @@
   <w:style w:type="paragraph" w:styleId="a8">
     <w:name w:val="Normal (Web)"/>
     <w:basedOn w:val="a"/>
-    <w:uiPriority w:val="1"/>
+    <w:uiPriority w:val="99"/>
     <w:rsid w:val="001A4199"/>
+  </w:style>
+  <w:style w:type="character" w:styleId="HTML">
+    <w:name w:val="HTML Code"/>
+    <w:basedOn w:val="a0"/>
+    <w:uiPriority w:val="99"/>
+    <w:semiHidden/>
+    <w:unhideWhenUsed/>
+    <w:rsid w:val="00230E09"/>
+    <w:rPr>
+      <w:rFonts w:ascii="Consolas" w:eastAsia="宋体" w:hAnsi="Consolas" w:cs="Consolas" w:hint="default"/>
+      <w:color w:val="C7254E"/>
+      <w:sz w:val="22"/>
+      <w:szCs w:val="22"/>
+      <w:shd w:val="clear" w:color="auto" w:fill="F9F2F4"/>
+    </w:rPr>
+  </w:style>
+  <w:style w:type="character" w:styleId="a9">
+    <w:name w:val="Hyperlink"/>
+    <w:basedOn w:val="a0"/>
+    <w:uiPriority w:val="99"/>
+    <w:unhideWhenUsed/>
+    <w:rsid w:val="00B70C30"/>
+    <w:rPr>
+      <w:color w:val="0563C1" w:themeColor="hyperlink"/>
+      <w:u w:val="single"/>
+    </w:rPr>
   </w:style>
 </w:styles>
 </file>
@@ -790,7 +2347,7 @@
         <w:behaviors>
           <w:behavior w:val="content"/>
         </w:behaviors>
-        <w:guid w:val="{E26F505D-F683-463E-8157-473D82867842}"/>
+        <w:guid w:val="{5D989460-8BC0-42F4-934E-F3628E990E86}"/>
       </w:docPartPr>
       <w:docPartBody>
         <w:p>
@@ -824,6 +2381,48 @@
 
 <file path=word/glossary/fontTable.xml><?xml version="1.0" encoding="utf-8"?>
 <w:fonts xmlns:mc="http://schemas.openxmlformats.org/markup-compatibility/2006" xmlns:r="http://schemas.openxmlformats.org/officeDocument/2006/relationships" xmlns:w="http://schemas.openxmlformats.org/wordprocessingml/2006/main" xmlns:w14="http://schemas.microsoft.com/office/word/2010/wordml" xmlns:w15="http://schemas.microsoft.com/office/word/2012/wordml" mc:Ignorable="w14 w15">
+  <w:font w:name="Wingdings">
+    <w:panose1 w:val="05000000000000000000"/>
+    <w:charset w:val="02"/>
+    <w:family w:val="auto"/>
+    <w:pitch w:val="variable"/>
+    <w:sig w:usb0="00000000" w:usb1="10000000" w:usb2="00000000" w:usb3="00000000" w:csb0="80000000" w:csb1="00000000"/>
+  </w:font>
+  <w:font w:name="Times New Roman">
+    <w:panose1 w:val="02020603050405020304"/>
+    <w:charset w:val="00"/>
+    <w:family w:val="roman"/>
+    <w:pitch w:val="variable"/>
+    <w:sig w:usb0="E0002AFF" w:usb1="C0007841" w:usb2="00000009" w:usb3="00000000" w:csb0="000001FF" w:csb1="00000000"/>
+  </w:font>
+  <w:font w:name="微软雅黑">
+    <w:panose1 w:val="020B0503020204020204"/>
+    <w:charset w:val="86"/>
+    <w:family w:val="swiss"/>
+    <w:pitch w:val="variable"/>
+    <w:sig w:usb0="80000287" w:usb1="280F3C52" w:usb2="00000016" w:usb3="00000000" w:csb0="0004001F" w:csb1="00000000"/>
+  </w:font>
+  <w:font w:name="Helvetica">
+    <w:panose1 w:val="020B0604020202020204"/>
+    <w:charset w:val="00"/>
+    <w:family w:val="swiss"/>
+    <w:pitch w:val="variable"/>
+    <w:sig w:usb0="E0002AFF" w:usb1="C0007843" w:usb2="00000009" w:usb3="00000000" w:csb0="000001FF" w:csb1="00000000"/>
+  </w:font>
+  <w:font w:name="Symbol">
+    <w:panose1 w:val="05050102010706020507"/>
+    <w:charset w:val="02"/>
+    <w:family w:val="roman"/>
+    <w:pitch w:val="variable"/>
+    <w:sig w:usb0="00000000" w:usb1="10000000" w:usb2="00000000" w:usb3="00000000" w:csb0="80000000" w:csb1="00000000"/>
+  </w:font>
+  <w:font w:name="Courier New">
+    <w:panose1 w:val="02070309020205020404"/>
+    <w:charset w:val="00"/>
+    <w:family w:val="modern"/>
+    <w:pitch w:val="fixed"/>
+    <w:sig w:usb0="E0002AFF" w:usb1="C0007843" w:usb2="00000009" w:usb3="00000000" w:csb0="000001FF" w:csb1="00000000"/>
+  </w:font>
   <w:font w:name="Calibri">
     <w:panose1 w:val="020F0502020204030204"/>
     <w:charset w:val="00"/>
@@ -839,20 +2438,20 @@
     <w:pitch w:val="variable"/>
     <w:sig w:usb0="00000003" w:usb1="288F0000" w:usb2="00000016" w:usb3="00000000" w:csb0="00040001" w:csb1="00000000"/>
   </w:font>
-  <w:font w:name="Times New Roman">
-    <w:panose1 w:val="02020603050405020304"/>
-    <w:charset w:val="00"/>
-    <w:family w:val="roman"/>
-    <w:pitch w:val="variable"/>
-    <w:sig w:usb0="E0002AFF" w:usb1="C0007841" w:usb2="00000009" w:usb3="00000000" w:csb0="000001FF" w:csb1="00000000"/>
-  </w:font>
   <w:font w:name="Segoe UI">
     <w:altName w:val="Arial"/>
     <w:panose1 w:val="020B0502040204020203"/>
     <w:charset w:val="00"/>
     <w:family w:val="swiss"/>
     <w:pitch w:val="variable"/>
-    <w:sig w:usb0="E00002FF" w:usb1="4000205B" w:usb2="00000001" w:usb3="00000000" w:csb0="0000019F" w:csb1="00000000"/>
+    <w:sig w:usb0="E10022FF" w:usb1="C000E47F" w:usb2="00000029" w:usb3="00000000" w:csb0="000001DF" w:csb1="00000000"/>
+  </w:font>
+  <w:font w:name="Consolas">
+    <w:panose1 w:val="020B0609020204030204"/>
+    <w:charset w:val="00"/>
+    <w:family w:val="modern"/>
+    <w:pitch w:val="fixed"/>
+    <w:sig w:usb0="E10002FF" w:usb1="4000FCFF" w:usb2="00000009" w:usb3="00000000" w:csb0="0000019F" w:csb1="00000000"/>
   </w:font>
   <w:font w:name="Calibri Light">
     <w:panose1 w:val="020F0302020204030204"/>
@@ -890,8 +2489,10 @@
   </w:compat>
   <w:rsids>
     <w:rsidRoot w:val="00724AC7"/>
+    <w:rsid w:val="00402020"/>
     <w:rsid w:val="00724AC7"/>
     <w:rsid w:val="009E4FEC"/>
+    <w:rsid w:val="00D67640"/>
   </w:rsids>
   <m:mathPr>
     <m:mathFont m:val="Cambria Math"/>
@@ -1341,7 +2942,7 @@
     <w:basedOn w:val="a0"/>
     <w:uiPriority w:val="99"/>
     <w:semiHidden/>
-    <w:rsid w:val="00724AC7"/>
+    <w:rsid w:val="00D67640"/>
     <w:rPr>
       <w:color w:val="808080"/>
     </w:rPr>
@@ -1652,6 +3253,15 @@
 </file>
 
 <file path=customXml/item1.xml><?xml version="1.0" encoding="utf-8"?>
+<?mso-contentType ?>
+<FormTemplates xmlns="http://schemas.microsoft.com/sharepoint/v3/contenttype/forms">
+  <Display>DocumentLibraryForm</Display>
+  <Edit>AssetEditForm</Edit>
+  <New>DocumentLibraryForm</New>
+</FormTemplates>
+</file>
+
+<file path=customXml/item2.xml><?xml version="1.0" encoding="utf-8"?>
 <BlogPostInfo xmlns="http://www.microsoft.com/Office/Word/BlogTool">
   <PostTitle>How to use git</PostTitle>
   <PostDate/>
@@ -1681,27 +3291,18 @@
 </BlogPostInfo>
 </file>
 
-<file path=customXml/item2.xml><?xml version="1.0" encoding="utf-8"?>
-<?mso-contentType ?>
-<FormTemplates xmlns="http://schemas.microsoft.com/sharepoint/v3/contenttype/forms">
-  <Display>DocumentLibraryForm</Display>
-  <Edit>AssetEditForm</Edit>
-  <New>DocumentLibraryForm</New>
-</FormTemplates>
+<file path=customXml/itemProps1.xml><?xml version="1.0" encoding="utf-8"?>
+<ds:datastoreItem xmlns:ds="http://schemas.openxmlformats.org/officeDocument/2006/customXml" ds:itemID="{1617812F-D957-4F20-A944-2F5DB5B42F39}">
+  <ds:schemaRefs>
+    <ds:schemaRef ds:uri="http://schemas.microsoft.com/sharepoint/v3/contenttype/forms"/>
+  </ds:schemaRefs>
+</ds:datastoreItem>
 </file>
 
-<file path=customXml/itemProps1.xml><?xml version="1.0" encoding="utf-8"?>
+<file path=customXml/itemProps2.xml><?xml version="1.0" encoding="utf-8"?>
 <ds:datastoreItem xmlns:ds="http://schemas.openxmlformats.org/officeDocument/2006/customXml" ds:itemID="{5F329CAD-B019-4FA6-9FEF-74898909AD20}">
   <ds:schemaRefs>
     <ds:schemaRef ds:uri="http://www.microsoft.com/Office/Word/BlogTool"/>
   </ds:schemaRefs>
 </ds:datastoreItem>
-</file>
-
-<file path=customXml/itemProps2.xml><?xml version="1.0" encoding="utf-8"?>
-<ds:datastoreItem xmlns:ds="http://schemas.openxmlformats.org/officeDocument/2006/customXml" ds:itemID="{1617812F-D957-4F20-A944-2F5DB5B42F39}">
-  <ds:schemaRefs>
-    <ds:schemaRef ds:uri="http://schemas.microsoft.com/sharepoint/v3/contenttype/forms"/>
-  </ds:schemaRefs>
-</ds:datastoreItem>
 </file>
</xml_diff>

<commit_message>
[blog 0001] update add more content
</commit_message>
<xml_diff>
--- a/How to use git.docx
+++ b/How to use git.docx
@@ -65,9 +65,6 @@
           <w:ilvl w:val="0"/>
           <w:numId w:val="2"/>
         </w:numPr>
-        <w:rPr>
-          <w:rFonts w:hint="eastAsia"/>
-        </w:rPr>
       </w:pPr>
       <w:r>
         <w:rPr>
@@ -76,24 +73,21 @@
           <w:sz w:val="24"/>
           <w:szCs w:val="24"/>
         </w:rPr>
-        <w:t>在工作目录、暂存目录(也叫做索引)和仓库之间复制文件</w:t>
-      </w:r>
-      <w:r>
-        <w:rPr>
-          <w:rFonts w:ascii="微软雅黑" w:eastAsia="微软雅黑" w:hAnsi="微软雅黑" w:cs="Helvetica" w:hint="eastAsia"/>
-          <w:color w:val="454545"/>
-          <w:sz w:val="24"/>
-          <w:szCs w:val="24"/>
-        </w:rPr>
-        <w:t>操作</w:t>
-      </w:r>
+        <w:t>在工作目录、暂存目录(也叫做索引)和仓库之间复制文件操作</w:t>
+      </w:r>
+    </w:p>
+    <w:p>
+      <w:pPr>
+        <w:pStyle w:val="a4"/>
+        <w:ind w:left="360"/>
+      </w:pPr>
       <w:r>
         <w:rPr>
           <w:noProof/>
         </w:rPr>
         <w:drawing>
           <wp:inline distT="0" distB="0" distL="0" distR="0">
-            <wp:extent cx="5924550" cy="2857500"/>
+            <wp:extent cx="4229100" cy="2039759"/>
             <wp:effectExtent l="0" t="0" r="0" b="0"/>
             <wp:docPr id="1" name="图片 1" descr="这里写图片描述"/>
             <wp:cNvGraphicFramePr>
@@ -124,7 +118,7 @@
                   <pic:spPr bwMode="auto">
                     <a:xfrm>
                       <a:off x="0" y="0"/>
-                      <a:ext cx="5924550" cy="2857500"/>
+                      <a:ext cx="4229747" cy="2040071"/>
                     </a:xfrm>
                     <a:prstGeom prst="rect">
                       <a:avLst/>
@@ -146,7 +140,7 @@
         <w:spacing w:after="0" w:line="360" w:lineRule="atLeast"/>
         <w:ind w:firstLine="360"/>
         <w:rPr>
-          <w:rFonts w:ascii="微软雅黑" w:eastAsia="微软雅黑" w:hAnsi="微软雅黑" w:cs="Helvetica" w:hint="eastAsia"/>
+          <w:rFonts w:ascii="微软雅黑" w:eastAsia="微软雅黑" w:hAnsi="微软雅黑" w:cs="Helvetica"/>
           <w:color w:val="454545"/>
           <w:sz w:val="24"/>
           <w:szCs w:val="24"/>
@@ -187,7 +181,7 @@
         <w:spacing w:after="0" w:line="360" w:lineRule="atLeast"/>
         <w:ind w:firstLine="360"/>
         <w:rPr>
-          <w:rFonts w:ascii="微软雅黑" w:eastAsia="微软雅黑" w:hAnsi="微软雅黑" w:cs="Helvetica" w:hint="eastAsia"/>
+          <w:rFonts w:ascii="微软雅黑" w:eastAsia="微软雅黑" w:hAnsi="微软雅黑" w:cs="Helvetica"/>
           <w:color w:val="454545"/>
           <w:sz w:val="24"/>
           <w:szCs w:val="24"/>
@@ -228,7 +222,7 @@
         <w:spacing w:after="0" w:line="360" w:lineRule="atLeast"/>
         <w:ind w:firstLine="360"/>
         <w:rPr>
-          <w:rFonts w:ascii="微软雅黑" w:eastAsia="微软雅黑" w:hAnsi="微软雅黑" w:cs="Helvetica" w:hint="eastAsia"/>
+          <w:rFonts w:ascii="微软雅黑" w:eastAsia="微软雅黑" w:hAnsi="微软雅黑" w:cs="Helvetica"/>
           <w:color w:val="454545"/>
           <w:sz w:val="24"/>
           <w:szCs w:val="24"/>
@@ -327,7 +321,7 @@
         <w:spacing w:line="360" w:lineRule="atLeast"/>
         <w:ind w:firstLine="360"/>
         <w:rPr>
-          <w:rFonts w:ascii="微软雅黑" w:eastAsia="微软雅黑" w:hAnsi="微软雅黑" w:cs="Helvetica" w:hint="eastAsia"/>
+          <w:rFonts w:ascii="微软雅黑" w:eastAsia="微软雅黑" w:hAnsi="微软雅黑" w:cs="Helvetica"/>
           <w:color w:val="454545"/>
           <w:sz w:val="24"/>
           <w:szCs w:val="24"/>
@@ -626,7 +620,7 @@
           <w:numId w:val="4"/>
         </w:numPr>
         <w:rPr>
-          <w:rFonts w:ascii="微软雅黑" w:eastAsia="微软雅黑" w:hAnsi="微软雅黑" w:cs="Helvetica" w:hint="eastAsia"/>
+          <w:rFonts w:ascii="微软雅黑" w:eastAsia="微软雅黑" w:hAnsi="微软雅黑" w:cs="Helvetica"/>
           <w:color w:val="454545"/>
         </w:rPr>
       </w:pPr>
@@ -637,8 +631,6 @@
         </w:rPr>
         <w:t>提交代码</w:t>
       </w:r>
-      <w:bookmarkStart w:id="0" w:name="_GoBack"/>
-      <w:bookmarkEnd w:id="0"/>
     </w:p>
     <w:p>
       <w:pPr>
@@ -668,19 +660,13 @@
         <w:rPr>
           <w:rStyle w:val="HTML"/>
         </w:rPr>
-        <w:t xml:space="preserve"> push origin master</w:t>
-      </w:r>
-      <w:r>
-        <w:rPr>
-          <w:rStyle w:val="HTML"/>
-        </w:rPr>
-        <w:t xml:space="preserve">   </w:t>
+        <w:t xml:space="preserve"> push origin master   </w:t>
       </w:r>
     </w:p>
     <w:p>
       <w:pPr>
         <w:rPr>
-          <w:rFonts w:ascii="微软雅黑" w:eastAsia="微软雅黑" w:hAnsi="微软雅黑" w:cs="Helvetica" w:hint="eastAsia"/>
+          <w:rFonts w:ascii="微软雅黑" w:eastAsia="微软雅黑" w:hAnsi="微软雅黑" w:cs="Helvetica"/>
           <w:color w:val="454545"/>
         </w:rPr>
       </w:pPr>
@@ -710,14 +696,7 @@
           <w:rFonts w:ascii="微软雅黑" w:eastAsia="微软雅黑" w:hAnsi="微软雅黑" w:cs="Helvetica" w:hint="eastAsia"/>
           <w:color w:val="454545"/>
         </w:rPr>
-        <w:t>（</w:t>
-      </w:r>
-      <w:r>
-        <w:rPr>
-          <w:rFonts w:ascii="微软雅黑" w:eastAsia="微软雅黑" w:hAnsi="微软雅黑" w:cs="Helvetica" w:hint="eastAsia"/>
-          <w:color w:val="454545"/>
-        </w:rPr>
-        <w:t>当本地有一个完整的仓库，且已进行多次commit</w:t>
+        <w:t>（当本地有一个完整的仓库，且已进行多次commit</w:t>
       </w:r>
       <w:r>
         <w:rPr>
@@ -852,7 +831,7 @@
         <w:ind w:left="360" w:firstLine="360"/>
         <w:rPr>
           <w:rStyle w:val="HTML"/>
-          <w:rFonts w:ascii="微软雅黑" w:eastAsia="微软雅黑" w:hAnsi="微软雅黑" w:cs="Helvetica" w:hint="eastAsia"/>
+          <w:rFonts w:ascii="微软雅黑" w:eastAsia="微软雅黑" w:hAnsi="微软雅黑" w:cs="Helvetica"/>
           <w:color w:val="454545"/>
           <w:szCs w:val="20"/>
           <w:shd w:val="clear" w:color="auto" w:fill="auto"/>
@@ -912,9 +891,6 @@
       <w:pPr>
         <w:pStyle w:val="a4"/>
         <w:ind w:left="360" w:firstLine="360"/>
-        <w:rPr>
-          <w:rFonts w:hint="eastAsia"/>
-        </w:rPr>
       </w:pPr>
       <w:proofErr w:type="spellStart"/>
       <w:proofErr w:type="gramStart"/>
@@ -933,13 +909,7 @@
         <w:t xml:space="preserve"> push origin master</w:t>
       </w:r>
     </w:p>
-    <w:p>
-      <w:pPr>
-        <w:rPr>
-          <w:rFonts w:hint="eastAsia"/>
-        </w:rPr>
-      </w:pPr>
-    </w:p>
+    <w:p/>
     <w:p>
       <w:pPr>
         <w:pStyle w:val="a4"/>
@@ -948,12 +918,14 @@
           <w:numId w:val="2"/>
         </w:numPr>
         <w:rPr>
-          <w:rFonts w:hint="eastAsia"/>
-        </w:rPr>
-      </w:pPr>
-      <w:r>
-        <w:rPr>
-          <w:rFonts w:hint="eastAsia"/>
+          <w:rFonts w:ascii="微软雅黑" w:eastAsia="微软雅黑" w:hAnsi="微软雅黑" w:cs="Helvetica"/>
+          <w:color w:val="454545"/>
+        </w:rPr>
+      </w:pPr>
+      <w:r>
+        <w:rPr>
+          <w:rFonts w:ascii="微软雅黑" w:eastAsia="微软雅黑" w:hAnsi="微软雅黑" w:cs="Helvetica" w:hint="eastAsia"/>
+          <w:color w:val="454545"/>
         </w:rPr>
         <w:t>配置</w:t>
       </w:r>
@@ -1099,9 +1071,809 @@
           <w:numId w:val="2"/>
         </w:numPr>
         <w:rPr>
+          <w:rFonts w:ascii="微软雅黑" w:eastAsia="微软雅黑" w:hAnsi="微软雅黑" w:cs="Helvetica"/>
+          <w:color w:val="454545"/>
+        </w:rPr>
+      </w:pPr>
+      <w:r>
+        <w:rPr>
+          <w:rFonts w:ascii="微软雅黑" w:eastAsia="微软雅黑" w:hAnsi="微软雅黑" w:cs="Helvetica" w:hint="eastAsia"/>
+          <w:color w:val="454545"/>
+        </w:rPr>
+        <w:t>分支</w:t>
+      </w:r>
+    </w:p>
+    <w:p>
+      <w:pPr>
+        <w:numPr>
+          <w:ilvl w:val="1"/>
+          <w:numId w:val="2"/>
+        </w:numPr>
+        <w:spacing w:after="150" w:line="360" w:lineRule="atLeast"/>
+        <w:rPr>
+          <w:rFonts w:ascii="微软雅黑" w:eastAsia="微软雅黑" w:hAnsi="微软雅黑" w:cs="Helvetica"/>
+          <w:color w:val="454545"/>
+          <w:sz w:val="24"/>
+          <w:szCs w:val="24"/>
+        </w:rPr>
+      </w:pPr>
+      <w:r>
+        <w:rPr>
+          <w:rFonts w:ascii="微软雅黑" w:eastAsia="微软雅黑" w:hAnsi="微软雅黑" w:cs="Helvetica" w:hint="eastAsia"/>
+          <w:color w:val="454545"/>
+          <w:sz w:val="24"/>
+          <w:szCs w:val="24"/>
+        </w:rPr>
+        <w:t xml:space="preserve">新建分支 </w:t>
+      </w:r>
+      <w:r>
+        <w:rPr>
+          <w:rFonts w:ascii="微软雅黑" w:eastAsia="微软雅黑" w:hAnsi="微软雅黑" w:cs="Helvetica" w:hint="eastAsia"/>
+          <w:color w:val="454545"/>
+          <w:sz w:val="24"/>
+          <w:szCs w:val="24"/>
+        </w:rPr>
+        <w:br/>
+        <w:t>通过</w:t>
+      </w:r>
+      <w:proofErr w:type="spellStart"/>
+      <w:r>
+        <w:rPr>
+          <w:rFonts w:ascii="Consolas" w:eastAsia="宋体" w:hAnsi="Consolas" w:cs="Consolas"/>
+          <w:color w:val="C7254E"/>
+          <w:szCs w:val="22"/>
+          <w:shd w:val="clear" w:color="auto" w:fill="F9F2F4"/>
+        </w:rPr>
+        <w:t>git</w:t>
+      </w:r>
+      <w:proofErr w:type="spellEnd"/>
+      <w:proofErr w:type="gramStart"/>
+      <w:r>
+        <w:rPr>
+          <w:rFonts w:ascii="Consolas" w:eastAsia="宋体" w:hAnsi="Consolas" w:cs="Consolas"/>
+          <w:color w:val="C7254E"/>
+          <w:szCs w:val="22"/>
+          <w:shd w:val="clear" w:color="auto" w:fill="F9F2F4"/>
+        </w:rPr>
+        <w:t xml:space="preserve"> branch </w:t>
+      </w:r>
+      <w:proofErr w:type="spellStart"/>
+      <w:r>
+        <w:rPr>
+          <w:rFonts w:ascii="Consolas" w:eastAsia="宋体" w:hAnsi="Consolas" w:cs="Consolas"/>
+          <w:color w:val="C7254E"/>
+          <w:szCs w:val="22"/>
+          <w:shd w:val="clear" w:color="auto" w:fill="F9F2F4"/>
+        </w:rPr>
+        <w:t>branch</w:t>
+      </w:r>
+      <w:proofErr w:type="gramEnd"/>
+      <w:r>
+        <w:rPr>
+          <w:rFonts w:ascii="Consolas" w:eastAsia="宋体" w:hAnsi="Consolas" w:cs="Consolas"/>
+          <w:color w:val="C7254E"/>
+          <w:szCs w:val="22"/>
+          <w:shd w:val="clear" w:color="auto" w:fill="F9F2F4"/>
+        </w:rPr>
+        <w:t>_a</w:t>
+      </w:r>
+      <w:proofErr w:type="spellEnd"/>
+      <w:r>
+        <w:rPr>
+          <w:rFonts w:ascii="微软雅黑" w:eastAsia="微软雅黑" w:hAnsi="微软雅黑" w:cs="Helvetica" w:hint="eastAsia"/>
+          <w:color w:val="454545"/>
+          <w:sz w:val="24"/>
+          <w:szCs w:val="24"/>
+        </w:rPr>
+        <w:t>建立分支，团队成员可在各分支下互不干扰地完成各自负责的模块。</w:t>
+      </w:r>
+    </w:p>
+    <w:p>
+      <w:pPr>
+        <w:numPr>
+          <w:ilvl w:val="1"/>
+          <w:numId w:val="2"/>
+        </w:numPr>
+        <w:spacing w:after="150" w:line="360" w:lineRule="atLeast"/>
+        <w:rPr>
+          <w:rFonts w:ascii="微软雅黑" w:eastAsia="微软雅黑" w:hAnsi="微软雅黑" w:cs="Helvetica" w:hint="eastAsia"/>
+          <w:color w:val="454545"/>
+          <w:sz w:val="24"/>
+          <w:szCs w:val="24"/>
+        </w:rPr>
+      </w:pPr>
+      <w:r>
+        <w:rPr>
+          <w:rFonts w:ascii="微软雅黑" w:eastAsia="微软雅黑" w:hAnsi="微软雅黑" w:cs="Helvetica" w:hint="eastAsia"/>
+          <w:color w:val="454545"/>
+          <w:sz w:val="24"/>
+          <w:szCs w:val="24"/>
+        </w:rPr>
+        <w:t xml:space="preserve">重命名本地分支 </w:t>
+      </w:r>
+      <w:r>
+        <w:rPr>
+          <w:rFonts w:ascii="微软雅黑" w:eastAsia="微软雅黑" w:hAnsi="微软雅黑" w:cs="Helvetica" w:hint="eastAsia"/>
+          <w:color w:val="454545"/>
+          <w:sz w:val="24"/>
+          <w:szCs w:val="24"/>
+        </w:rPr>
+        <w:br/>
+      </w:r>
+      <w:proofErr w:type="spellStart"/>
+      <w:r>
+        <w:rPr>
+          <w:rFonts w:ascii="Consolas" w:eastAsia="宋体" w:hAnsi="Consolas" w:cs="Consolas"/>
+          <w:color w:val="C7254E"/>
+          <w:szCs w:val="22"/>
+          <w:shd w:val="clear" w:color="auto" w:fill="F9F2F4"/>
+        </w:rPr>
+        <w:t>git</w:t>
+      </w:r>
+      <w:proofErr w:type="spellEnd"/>
+      <w:r>
+        <w:rPr>
+          <w:rFonts w:ascii="Consolas" w:eastAsia="宋体" w:hAnsi="Consolas" w:cs="Consolas"/>
+          <w:color w:val="C7254E"/>
+          <w:szCs w:val="22"/>
+          <w:shd w:val="clear" w:color="auto" w:fill="F9F2F4"/>
+        </w:rPr>
+        <w:t xml:space="preserve"> branch -m </w:t>
+      </w:r>
+      <w:proofErr w:type="spellStart"/>
+      <w:r>
+        <w:rPr>
+          <w:rFonts w:ascii="Consolas" w:eastAsia="宋体" w:hAnsi="Consolas" w:cs="Consolas"/>
+          <w:color w:val="C7254E"/>
+          <w:szCs w:val="22"/>
+          <w:shd w:val="clear" w:color="auto" w:fill="F9F2F4"/>
+        </w:rPr>
+        <w:t>branch_old</w:t>
+      </w:r>
+      <w:proofErr w:type="spellEnd"/>
+      <w:r>
+        <w:rPr>
+          <w:rFonts w:ascii="Consolas" w:eastAsia="宋体" w:hAnsi="Consolas" w:cs="Consolas"/>
+          <w:color w:val="C7254E"/>
+          <w:szCs w:val="22"/>
+          <w:shd w:val="clear" w:color="auto" w:fill="F9F2F4"/>
+        </w:rPr>
+        <w:t xml:space="preserve"> </w:t>
+      </w:r>
+      <w:proofErr w:type="spellStart"/>
+      <w:r>
+        <w:rPr>
+          <w:rFonts w:ascii="Consolas" w:eastAsia="宋体" w:hAnsi="Consolas" w:cs="Consolas"/>
+          <w:color w:val="C7254E"/>
+          <w:szCs w:val="22"/>
+          <w:shd w:val="clear" w:color="auto" w:fill="F9F2F4"/>
+        </w:rPr>
+        <w:t>branch_new</w:t>
+      </w:r>
+      <w:proofErr w:type="spellEnd"/>
+    </w:p>
+    <w:p>
+      <w:pPr>
+        <w:numPr>
+          <w:ilvl w:val="1"/>
+          <w:numId w:val="2"/>
+        </w:numPr>
+        <w:spacing w:after="150" w:line="360" w:lineRule="atLeast"/>
+        <w:rPr>
+          <w:rFonts w:ascii="微软雅黑" w:eastAsia="微软雅黑" w:hAnsi="微软雅黑" w:cs="Helvetica" w:hint="eastAsia"/>
+          <w:color w:val="454545"/>
+          <w:sz w:val="24"/>
+          <w:szCs w:val="24"/>
+        </w:rPr>
+      </w:pPr>
+      <w:r>
+        <w:rPr>
+          <w:rFonts w:ascii="微软雅黑" w:eastAsia="微软雅黑" w:hAnsi="微软雅黑" w:cs="Helvetica" w:hint="eastAsia"/>
+          <w:color w:val="454545"/>
+          <w:sz w:val="24"/>
+          <w:szCs w:val="24"/>
+        </w:rPr>
+        <w:t xml:space="preserve">查看分支 </w:t>
+      </w:r>
+      <w:r>
+        <w:rPr>
+          <w:rFonts w:ascii="微软雅黑" w:eastAsia="微软雅黑" w:hAnsi="微软雅黑" w:cs="Helvetica" w:hint="eastAsia"/>
+          <w:color w:val="454545"/>
+          <w:sz w:val="24"/>
+          <w:szCs w:val="24"/>
+        </w:rPr>
+        <w:br/>
+        <w:t>查看本地分支：</w:t>
+      </w:r>
+      <w:proofErr w:type="spellStart"/>
+      <w:r>
+        <w:rPr>
+          <w:rFonts w:ascii="Consolas" w:eastAsia="宋体" w:hAnsi="Consolas" w:cs="Consolas"/>
+          <w:color w:val="C7254E"/>
+          <w:szCs w:val="22"/>
+          <w:shd w:val="clear" w:color="auto" w:fill="F9F2F4"/>
+        </w:rPr>
+        <w:t>git</w:t>
+      </w:r>
+      <w:proofErr w:type="spellEnd"/>
+      <w:r>
+        <w:rPr>
+          <w:rFonts w:ascii="Consolas" w:eastAsia="宋体" w:hAnsi="Consolas" w:cs="Consolas"/>
+          <w:color w:val="C7254E"/>
+          <w:szCs w:val="22"/>
+          <w:shd w:val="clear" w:color="auto" w:fill="F9F2F4"/>
+        </w:rPr>
+        <w:t xml:space="preserve"> branch</w:t>
+      </w:r>
+      <w:r>
+        <w:rPr>
+          <w:rFonts w:ascii="微软雅黑" w:eastAsia="微软雅黑" w:hAnsi="微软雅黑" w:cs="Helvetica" w:hint="eastAsia"/>
+          <w:color w:val="454545"/>
+          <w:sz w:val="24"/>
+          <w:szCs w:val="24"/>
+        </w:rPr>
+        <w:t xml:space="preserve"> </w:t>
+      </w:r>
+      <w:r>
+        <w:rPr>
+          <w:rFonts w:ascii="微软雅黑" w:eastAsia="微软雅黑" w:hAnsi="微软雅黑" w:cs="Helvetica" w:hint="eastAsia"/>
+          <w:color w:val="454545"/>
+          <w:sz w:val="24"/>
+          <w:szCs w:val="24"/>
+        </w:rPr>
+        <w:br/>
+        <w:t>查看远程分支：</w:t>
+      </w:r>
+      <w:proofErr w:type="spellStart"/>
+      <w:r>
+        <w:rPr>
+          <w:rFonts w:ascii="Consolas" w:eastAsia="宋体" w:hAnsi="Consolas" w:cs="Consolas"/>
+          <w:color w:val="C7254E"/>
+          <w:szCs w:val="22"/>
+          <w:shd w:val="clear" w:color="auto" w:fill="F9F2F4"/>
+        </w:rPr>
+        <w:t>git</w:t>
+      </w:r>
+      <w:proofErr w:type="spellEnd"/>
+      <w:r>
+        <w:rPr>
+          <w:rFonts w:ascii="Consolas" w:eastAsia="宋体" w:hAnsi="Consolas" w:cs="Consolas"/>
+          <w:color w:val="C7254E"/>
+          <w:szCs w:val="22"/>
+          <w:shd w:val="clear" w:color="auto" w:fill="F9F2F4"/>
+        </w:rPr>
+        <w:t xml:space="preserve"> branch -r</w:t>
+      </w:r>
+      <w:r>
+        <w:rPr>
+          <w:rFonts w:ascii="微软雅黑" w:eastAsia="微软雅黑" w:hAnsi="微软雅黑" w:cs="Helvetica" w:hint="eastAsia"/>
+          <w:color w:val="454545"/>
+          <w:sz w:val="24"/>
+          <w:szCs w:val="24"/>
+        </w:rPr>
+        <w:t xml:space="preserve"> </w:t>
+      </w:r>
+      <w:r>
+        <w:rPr>
+          <w:rFonts w:ascii="微软雅黑" w:eastAsia="微软雅黑" w:hAnsi="微软雅黑" w:cs="Helvetica" w:hint="eastAsia"/>
+          <w:color w:val="454545"/>
+          <w:sz w:val="24"/>
+          <w:szCs w:val="24"/>
+        </w:rPr>
+        <w:br/>
+        <w:t>查看本地与远程分支：</w:t>
+      </w:r>
+      <w:proofErr w:type="spellStart"/>
+      <w:r>
+        <w:rPr>
+          <w:rFonts w:ascii="Consolas" w:eastAsia="宋体" w:hAnsi="Consolas" w:cs="Consolas"/>
+          <w:color w:val="C7254E"/>
+          <w:szCs w:val="22"/>
+          <w:shd w:val="clear" w:color="auto" w:fill="F9F2F4"/>
+        </w:rPr>
+        <w:t>git</w:t>
+      </w:r>
+      <w:proofErr w:type="spellEnd"/>
+      <w:r>
+        <w:rPr>
+          <w:rFonts w:ascii="Consolas" w:eastAsia="宋体" w:hAnsi="Consolas" w:cs="Consolas"/>
+          <w:color w:val="C7254E"/>
+          <w:szCs w:val="22"/>
+          <w:shd w:val="clear" w:color="auto" w:fill="F9F2F4"/>
+        </w:rPr>
+        <w:t xml:space="preserve"> branch -a</w:t>
+      </w:r>
+    </w:p>
+    <w:p>
+      <w:pPr>
+        <w:numPr>
+          <w:ilvl w:val="1"/>
+          <w:numId w:val="2"/>
+        </w:numPr>
+        <w:spacing w:after="150" w:line="360" w:lineRule="atLeast"/>
+        <w:rPr>
+          <w:rFonts w:ascii="微软雅黑" w:eastAsia="微软雅黑" w:hAnsi="微软雅黑" w:cs="Helvetica" w:hint="eastAsia"/>
+          <w:color w:val="454545"/>
+          <w:sz w:val="24"/>
+          <w:szCs w:val="24"/>
+        </w:rPr>
+      </w:pPr>
+      <w:r>
+        <w:rPr>
+          <w:rFonts w:ascii="微软雅黑" w:eastAsia="微软雅黑" w:hAnsi="微软雅黑" w:cs="Helvetica" w:hint="eastAsia"/>
+          <w:color w:val="454545"/>
+          <w:sz w:val="24"/>
+          <w:szCs w:val="24"/>
+        </w:rPr>
+        <w:t xml:space="preserve">合并分支 </w:t>
+      </w:r>
+      <w:r>
+        <w:rPr>
+          <w:rFonts w:ascii="微软雅黑" w:eastAsia="微软雅黑" w:hAnsi="微软雅黑" w:cs="Helvetica" w:hint="eastAsia"/>
+          <w:color w:val="454545"/>
+          <w:sz w:val="24"/>
+          <w:szCs w:val="24"/>
+        </w:rPr>
+        <w:br/>
+        <w:t>首先checkout到主分支master上，接着使用</w:t>
+      </w:r>
+      <w:proofErr w:type="spellStart"/>
+      <w:r>
+        <w:rPr>
+          <w:rFonts w:ascii="Consolas" w:eastAsia="宋体" w:hAnsi="Consolas" w:cs="Consolas"/>
+          <w:color w:val="C7254E"/>
+          <w:szCs w:val="22"/>
+          <w:shd w:val="clear" w:color="auto" w:fill="F9F2F4"/>
+        </w:rPr>
+        <w:t>git</w:t>
+      </w:r>
+      <w:proofErr w:type="spellEnd"/>
+      <w:r>
+        <w:rPr>
+          <w:rFonts w:ascii="Consolas" w:eastAsia="宋体" w:hAnsi="Consolas" w:cs="Consolas"/>
+          <w:color w:val="C7254E"/>
+          <w:szCs w:val="22"/>
+          <w:shd w:val="clear" w:color="auto" w:fill="F9F2F4"/>
+        </w:rPr>
+        <w:t xml:space="preserve"> merge </w:t>
+      </w:r>
+      <w:proofErr w:type="spellStart"/>
+      <w:r>
+        <w:rPr>
+          <w:rFonts w:ascii="Consolas" w:eastAsia="宋体" w:hAnsi="Consolas" w:cs="Consolas"/>
+          <w:color w:val="C7254E"/>
+          <w:szCs w:val="22"/>
+          <w:shd w:val="clear" w:color="auto" w:fill="F9F2F4"/>
+        </w:rPr>
+        <w:t>branch_a</w:t>
+      </w:r>
+      <w:proofErr w:type="spellEnd"/>
+      <w:r>
+        <w:rPr>
+          <w:rFonts w:ascii="微软雅黑" w:eastAsia="微软雅黑" w:hAnsi="微软雅黑" w:cs="Helvetica" w:hint="eastAsia"/>
+          <w:color w:val="454545"/>
+          <w:sz w:val="24"/>
+          <w:szCs w:val="24"/>
+        </w:rPr>
+        <w:t>将a分支的代码合并到master中。</w:t>
+      </w:r>
+    </w:p>
+    <w:p>
+      <w:pPr>
+        <w:numPr>
+          <w:ilvl w:val="1"/>
+          <w:numId w:val="2"/>
+        </w:numPr>
+        <w:spacing w:line="360" w:lineRule="atLeast"/>
+        <w:rPr>
+          <w:rFonts w:ascii="微软雅黑" w:eastAsia="微软雅黑" w:hAnsi="微软雅黑" w:cs="Helvetica" w:hint="eastAsia"/>
+          <w:color w:val="454545"/>
+          <w:sz w:val="24"/>
+          <w:szCs w:val="24"/>
+        </w:rPr>
+      </w:pPr>
+      <w:r>
+        <w:rPr>
+          <w:rFonts w:ascii="微软雅黑" w:eastAsia="微软雅黑" w:hAnsi="微软雅黑" w:cs="Helvetica" w:hint="eastAsia"/>
+          <w:color w:val="454545"/>
+          <w:sz w:val="24"/>
+          <w:szCs w:val="24"/>
+        </w:rPr>
+        <w:t xml:space="preserve">删除分支 </w:t>
+      </w:r>
+      <w:r>
+        <w:rPr>
+          <w:rFonts w:ascii="微软雅黑" w:eastAsia="微软雅黑" w:hAnsi="微软雅黑" w:cs="Helvetica" w:hint="eastAsia"/>
+          <w:color w:val="454545"/>
+          <w:sz w:val="24"/>
+          <w:szCs w:val="24"/>
+        </w:rPr>
+        <w:br/>
+        <w:t>删除本地分支：</w:t>
+      </w:r>
+      <w:proofErr w:type="spellStart"/>
+      <w:r>
+        <w:rPr>
+          <w:rFonts w:ascii="Consolas" w:eastAsia="宋体" w:hAnsi="Consolas" w:cs="Consolas"/>
+          <w:color w:val="C7254E"/>
+          <w:szCs w:val="22"/>
+          <w:shd w:val="clear" w:color="auto" w:fill="F9F2F4"/>
+        </w:rPr>
+        <w:t>git</w:t>
+      </w:r>
+      <w:proofErr w:type="spellEnd"/>
+      <w:r>
+        <w:rPr>
+          <w:rFonts w:ascii="Consolas" w:eastAsia="宋体" w:hAnsi="Consolas" w:cs="Consolas"/>
+          <w:color w:val="C7254E"/>
+          <w:szCs w:val="22"/>
+          <w:shd w:val="clear" w:color="auto" w:fill="F9F2F4"/>
+        </w:rPr>
+        <w:t xml:space="preserve"> branch -D </w:t>
+      </w:r>
+      <w:proofErr w:type="spellStart"/>
+      <w:r>
+        <w:rPr>
+          <w:rFonts w:ascii="Consolas" w:eastAsia="宋体" w:hAnsi="Consolas" w:cs="Consolas"/>
+          <w:color w:val="C7254E"/>
+          <w:szCs w:val="22"/>
+          <w:shd w:val="clear" w:color="auto" w:fill="F9F2F4"/>
+        </w:rPr>
+        <w:t>branch_a</w:t>
+      </w:r>
+      <w:proofErr w:type="spellEnd"/>
+      <w:r>
+        <w:rPr>
+          <w:rFonts w:ascii="微软雅黑" w:eastAsia="微软雅黑" w:hAnsi="微软雅黑" w:cs="Helvetica" w:hint="eastAsia"/>
+          <w:color w:val="454545"/>
+          <w:sz w:val="24"/>
+          <w:szCs w:val="24"/>
+        </w:rPr>
+        <w:t xml:space="preserve"> </w:t>
+      </w:r>
+      <w:r>
+        <w:rPr>
+          <w:rFonts w:ascii="微软雅黑" w:eastAsia="微软雅黑" w:hAnsi="微软雅黑" w:cs="Helvetica" w:hint="eastAsia"/>
+          <w:color w:val="454545"/>
+          <w:sz w:val="24"/>
+          <w:szCs w:val="24"/>
+        </w:rPr>
+        <w:br/>
+        <w:t>删除远程分支：</w:t>
+      </w:r>
+      <w:proofErr w:type="spellStart"/>
+      <w:r>
+        <w:rPr>
+          <w:rFonts w:ascii="Consolas" w:eastAsia="宋体" w:hAnsi="Consolas" w:cs="Consolas"/>
+          <w:color w:val="C7254E"/>
+          <w:szCs w:val="22"/>
+          <w:shd w:val="clear" w:color="auto" w:fill="F9F2F4"/>
+        </w:rPr>
+        <w:t>git</w:t>
+      </w:r>
+      <w:proofErr w:type="spellEnd"/>
+      <w:r>
+        <w:rPr>
+          <w:rFonts w:ascii="Consolas" w:eastAsia="宋体" w:hAnsi="Consolas" w:cs="Consolas"/>
+          <w:color w:val="C7254E"/>
+          <w:szCs w:val="22"/>
+          <w:shd w:val="clear" w:color="auto" w:fill="F9F2F4"/>
+        </w:rPr>
+        <w:t xml:space="preserve"> push origin --delete </w:t>
+      </w:r>
+      <w:proofErr w:type="spellStart"/>
+      <w:r>
+        <w:rPr>
+          <w:rFonts w:ascii="Consolas" w:eastAsia="宋体" w:hAnsi="Consolas" w:cs="Consolas"/>
+          <w:color w:val="C7254E"/>
+          <w:szCs w:val="22"/>
+          <w:shd w:val="clear" w:color="auto" w:fill="F9F2F4"/>
+        </w:rPr>
+        <w:t>branch_a</w:t>
+      </w:r>
+      <w:proofErr w:type="spellEnd"/>
+    </w:p>
+    <w:p>
+      <w:pPr>
+        <w:pStyle w:val="a4"/>
+        <w:ind w:left="360"/>
+      </w:pPr>
+    </w:p>
+    <w:p>
+      <w:pPr>
+        <w:pStyle w:val="a4"/>
+        <w:ind w:left="360"/>
+        <w:rPr>
           <w:rFonts w:hint="eastAsia"/>
         </w:rPr>
       </w:pPr>
+    </w:p>
+    <w:p>
+      <w:pPr>
+        <w:pStyle w:val="a4"/>
+        <w:numPr>
+          <w:ilvl w:val="0"/>
+          <w:numId w:val="2"/>
+        </w:numPr>
+      </w:pPr>
+      <w:r>
+        <w:rPr>
+          <w:rFonts w:hint="eastAsia"/>
+        </w:rPr>
+        <w:t>初始化</w:t>
+      </w:r>
+    </w:p>
+    <w:p>
+      <w:pPr>
+        <w:ind w:firstLine="360"/>
+        <w:rPr>
+          <w:rFonts w:ascii="Consolas" w:eastAsia="宋体" w:hAnsi="Consolas" w:cs="Consolas"/>
+          <w:color w:val="C7254E"/>
+          <w:szCs w:val="22"/>
+          <w:shd w:val="clear" w:color="auto" w:fill="F9F2F4"/>
+        </w:rPr>
+      </w:pPr>
+      <w:proofErr w:type="spellStart"/>
+      <w:proofErr w:type="gramStart"/>
+      <w:r>
+        <w:rPr>
+          <w:rFonts w:ascii="Consolas" w:eastAsia="宋体" w:hAnsi="Consolas" w:cs="Consolas"/>
+          <w:color w:val="C7254E"/>
+          <w:szCs w:val="22"/>
+          <w:shd w:val="clear" w:color="auto" w:fill="F9F2F4"/>
+        </w:rPr>
+        <w:t>git</w:t>
+      </w:r>
+      <w:proofErr w:type="spellEnd"/>
+      <w:proofErr w:type="gramEnd"/>
+      <w:r>
+        <w:rPr>
+          <w:rFonts w:ascii="Consolas" w:eastAsia="宋体" w:hAnsi="Consolas" w:cs="Consolas"/>
+          <w:color w:val="C7254E"/>
+          <w:szCs w:val="22"/>
+          <w:shd w:val="clear" w:color="auto" w:fill="F9F2F4"/>
+        </w:rPr>
+        <w:t xml:space="preserve"> </w:t>
+      </w:r>
+      <w:proofErr w:type="spellStart"/>
+      <w:r>
+        <w:rPr>
+          <w:rFonts w:ascii="Consolas" w:eastAsia="宋体" w:hAnsi="Consolas" w:cs="Consolas"/>
+          <w:color w:val="C7254E"/>
+          <w:szCs w:val="22"/>
+          <w:shd w:val="clear" w:color="auto" w:fill="F9F2F4"/>
+        </w:rPr>
+        <w:t>init</w:t>
+      </w:r>
+      <w:proofErr w:type="spellEnd"/>
+    </w:p>
+    <w:p>
+      <w:pPr>
+        <w:ind w:firstLine="360"/>
+        <w:rPr>
+          <w:rFonts w:ascii="Consolas" w:eastAsia="宋体" w:hAnsi="Consolas" w:cs="Consolas"/>
+          <w:color w:val="C7254E"/>
+          <w:szCs w:val="22"/>
+          <w:shd w:val="clear" w:color="auto" w:fill="F9F2F4"/>
+        </w:rPr>
+      </w:pPr>
+      <w:proofErr w:type="spellStart"/>
+      <w:proofErr w:type="gramStart"/>
+      <w:r>
+        <w:rPr>
+          <w:rFonts w:ascii="Consolas" w:eastAsia="宋体" w:hAnsi="Consolas" w:cs="Consolas"/>
+          <w:color w:val="C7254E"/>
+          <w:szCs w:val="22"/>
+          <w:shd w:val="clear" w:color="auto" w:fill="F9F2F4"/>
+        </w:rPr>
+        <w:t>git</w:t>
+      </w:r>
+      <w:proofErr w:type="spellEnd"/>
+      <w:proofErr w:type="gramEnd"/>
+      <w:r>
+        <w:rPr>
+          <w:rFonts w:ascii="Consolas" w:eastAsia="宋体" w:hAnsi="Consolas" w:cs="Consolas"/>
+          <w:color w:val="C7254E"/>
+          <w:szCs w:val="22"/>
+          <w:shd w:val="clear" w:color="auto" w:fill="F9F2F4"/>
+        </w:rPr>
+        <w:t xml:space="preserve"> remote add origin git@github.com:malloc1024/</w:t>
+      </w:r>
+      <w:proofErr w:type="spellStart"/>
+      <w:r>
+        <w:rPr>
+          <w:rFonts w:ascii="Consolas" w:eastAsia="宋体" w:hAnsi="Consolas" w:cs="Consolas"/>
+          <w:color w:val="C7254E"/>
+          <w:szCs w:val="22"/>
+          <w:shd w:val="clear" w:color="auto" w:fill="F9F2F4"/>
+        </w:rPr>
+        <w:t>magellan.git</w:t>
+      </w:r>
+      <w:proofErr w:type="spellEnd"/>
+    </w:p>
+    <w:p>
+      <w:pPr>
+        <w:ind w:firstLine="360"/>
+        <w:rPr>
+          <w:rFonts w:ascii="Consolas" w:eastAsia="宋体" w:hAnsi="Consolas" w:cs="Consolas"/>
+          <w:color w:val="C7254E"/>
+          <w:szCs w:val="22"/>
+          <w:shd w:val="clear" w:color="auto" w:fill="F9F2F4"/>
+        </w:rPr>
+      </w:pPr>
+      <w:proofErr w:type="spellStart"/>
+      <w:proofErr w:type="gramStart"/>
+      <w:r>
+        <w:rPr>
+          <w:rFonts w:ascii="Consolas" w:eastAsia="宋体" w:hAnsi="Consolas" w:cs="Consolas"/>
+          <w:color w:val="C7254E"/>
+          <w:szCs w:val="22"/>
+          <w:shd w:val="clear" w:color="auto" w:fill="F9F2F4"/>
+        </w:rPr>
+        <w:t>git</w:t>
+      </w:r>
+      <w:proofErr w:type="spellEnd"/>
+      <w:proofErr w:type="gramEnd"/>
+      <w:r>
+        <w:rPr>
+          <w:rFonts w:ascii="Consolas" w:eastAsia="宋体" w:hAnsi="Consolas" w:cs="Consolas"/>
+          <w:color w:val="C7254E"/>
+          <w:szCs w:val="22"/>
+          <w:shd w:val="clear" w:color="auto" w:fill="F9F2F4"/>
+        </w:rPr>
+        <w:t xml:space="preserve"> pull </w:t>
+      </w:r>
+      <w:hyperlink r:id="rId10" w:history="1">
+        <w:r>
+          <w:rPr>
+            <w:rFonts w:ascii="Consolas" w:eastAsia="宋体" w:hAnsi="Consolas" w:cs="Consolas"/>
+            <w:color w:val="C7254E"/>
+            <w:szCs w:val="22"/>
+            <w:shd w:val="clear" w:color="auto" w:fill="F9F2F4"/>
+          </w:rPr>
+          <w:t>git@github.com:malloc1024/magellan.git</w:t>
+        </w:r>
+      </w:hyperlink>
+    </w:p>
+    <w:p/>
+    <w:p>
+      <w:pPr>
+        <w:pStyle w:val="a4"/>
+        <w:numPr>
+          <w:ilvl w:val="0"/>
+          <w:numId w:val="2"/>
+        </w:numPr>
+      </w:pPr>
+      <w:r>
+        <w:rPr>
+          <w:rFonts w:hint="eastAsia"/>
+        </w:rPr>
+        <w:t>提交</w:t>
+      </w:r>
+      <w:r>
+        <w:t>代码</w:t>
+      </w:r>
+    </w:p>
+    <w:p>
+      <w:pPr>
+        <w:ind w:firstLine="360"/>
+        <w:rPr>
+          <w:rFonts w:ascii="Consolas" w:eastAsia="宋体" w:hAnsi="Consolas" w:cs="Consolas"/>
+          <w:color w:val="C7254E"/>
+          <w:szCs w:val="22"/>
+          <w:shd w:val="clear" w:color="auto" w:fill="F9F2F4"/>
+        </w:rPr>
+      </w:pPr>
+      <w:proofErr w:type="spellStart"/>
+      <w:proofErr w:type="gramStart"/>
+      <w:r>
+        <w:rPr>
+          <w:rFonts w:ascii="Consolas" w:eastAsia="宋体" w:hAnsi="Consolas" w:cs="Consolas"/>
+          <w:color w:val="C7254E"/>
+          <w:szCs w:val="22"/>
+          <w:shd w:val="clear" w:color="auto" w:fill="F9F2F4"/>
+        </w:rPr>
+        <w:t>git</w:t>
+      </w:r>
+      <w:proofErr w:type="spellEnd"/>
+      <w:proofErr w:type="gramEnd"/>
+      <w:r>
+        <w:rPr>
+          <w:rFonts w:ascii="Consolas" w:eastAsia="宋体" w:hAnsi="Consolas" w:cs="Consolas"/>
+          <w:color w:val="C7254E"/>
+          <w:szCs w:val="22"/>
+          <w:shd w:val="clear" w:color="auto" w:fill="F9F2F4"/>
+        </w:rPr>
+        <w:t xml:space="preserve"> add test.txt</w:t>
+      </w:r>
+    </w:p>
+    <w:p>
+      <w:pPr>
+        <w:ind w:firstLine="360"/>
+        <w:rPr>
+          <w:rFonts w:ascii="Consolas" w:eastAsia="宋体" w:hAnsi="Consolas" w:cs="Consolas"/>
+          <w:color w:val="C7254E"/>
+          <w:szCs w:val="22"/>
+          <w:shd w:val="clear" w:color="auto" w:fill="F9F2F4"/>
+        </w:rPr>
+      </w:pPr>
+      <w:proofErr w:type="spellStart"/>
+      <w:proofErr w:type="gramStart"/>
+      <w:r>
+        <w:rPr>
+          <w:rFonts w:ascii="Consolas" w:eastAsia="宋体" w:hAnsi="Consolas" w:cs="Consolas"/>
+          <w:color w:val="C7254E"/>
+          <w:szCs w:val="22"/>
+          <w:shd w:val="clear" w:color="auto" w:fill="F9F2F4"/>
+        </w:rPr>
+        <w:t>git</w:t>
+      </w:r>
+      <w:proofErr w:type="spellEnd"/>
+      <w:proofErr w:type="gramEnd"/>
+      <w:r>
+        <w:rPr>
+          <w:rFonts w:ascii="Consolas" w:eastAsia="宋体" w:hAnsi="Consolas" w:cs="Consolas"/>
+          <w:color w:val="C7254E"/>
+          <w:szCs w:val="22"/>
+          <w:shd w:val="clear" w:color="auto" w:fill="F9F2F4"/>
+        </w:rPr>
+        <w:t xml:space="preserve"> commit -m "this is a test file."</w:t>
+      </w:r>
+    </w:p>
+    <w:p>
+      <w:pPr>
+        <w:ind w:firstLine="360"/>
+        <w:rPr>
+          <w:rFonts w:ascii="Consolas" w:eastAsia="宋体" w:hAnsi="Consolas" w:cs="Consolas" w:hint="eastAsia"/>
+          <w:color w:val="C7254E"/>
+          <w:szCs w:val="22"/>
+          <w:shd w:val="clear" w:color="auto" w:fill="F9F2F4"/>
+        </w:rPr>
+      </w:pPr>
+      <w:proofErr w:type="spellStart"/>
+      <w:proofErr w:type="gramStart"/>
+      <w:r>
+        <w:rPr>
+          <w:rFonts w:ascii="Consolas" w:eastAsia="宋体" w:hAnsi="Consolas" w:cs="Consolas"/>
+          <w:color w:val="C7254E"/>
+          <w:szCs w:val="22"/>
+          <w:shd w:val="clear" w:color="auto" w:fill="F9F2F4"/>
+        </w:rPr>
+        <w:t>git</w:t>
+      </w:r>
+      <w:proofErr w:type="spellEnd"/>
+      <w:proofErr w:type="gramEnd"/>
+      <w:r>
+        <w:rPr>
+          <w:rFonts w:ascii="Consolas" w:eastAsia="宋体" w:hAnsi="Consolas" w:cs="Consolas"/>
+          <w:color w:val="C7254E"/>
+          <w:szCs w:val="22"/>
+          <w:shd w:val="clear" w:color="auto" w:fill="F9F2F4"/>
+        </w:rPr>
+        <w:t xml:space="preserve"> push gi</w:t>
+      </w:r>
+      <w:bookmarkStart w:id="0" w:name="_GoBack"/>
+      <w:bookmarkEnd w:id="0"/>
+      <w:r>
+        <w:rPr>
+          <w:rFonts w:ascii="Consolas" w:eastAsia="宋体" w:hAnsi="Consolas" w:cs="Consolas"/>
+          <w:color w:val="C7254E"/>
+          <w:szCs w:val="22"/>
+          <w:shd w:val="clear" w:color="auto" w:fill="F9F2F4"/>
+        </w:rPr>
+        <w:t>t@github.com:malloc1024/</w:t>
+      </w:r>
+      <w:proofErr w:type="spellStart"/>
+      <w:r>
+        <w:rPr>
+          <w:rFonts w:ascii="Consolas" w:eastAsia="宋体" w:hAnsi="Consolas" w:cs="Consolas"/>
+          <w:color w:val="C7254E"/>
+          <w:szCs w:val="22"/>
+          <w:shd w:val="clear" w:color="auto" w:fill="F9F2F4"/>
+        </w:rPr>
+        <w:t>magellan.git</w:t>
+      </w:r>
+      <w:proofErr w:type="spellEnd"/>
     </w:p>
     <w:sectPr>
       <w:pgSz w:w="12240" w:h="15840"/>
@@ -1359,7 +2131,7 @@
         <w:sz w:val="24"/>
       </w:rPr>
     </w:lvl>
-    <w:lvl w:ilvl="1" w:tplc="04090019" w:tentative="1">
+    <w:lvl w:ilvl="1" w:tplc="04090019">
       <w:start w:val="1"/>
       <w:numFmt w:val="lowerLetter"/>
       <w:lvlText w:val="%2)"/>
@@ -1579,6 +2351,119 @@
         <w:rFonts w:ascii="Wingdings" w:hAnsi="Wingdings" w:hint="default"/>
         <w:sz w:val="20"/>
       </w:rPr>
+    </w:lvl>
+  </w:abstractNum>
+  <w:abstractNum w:abstractNumId="4">
+    <w:nsid w:val="7B9A1578"/>
+    <w:multiLevelType w:val="multilevel"/>
+    <w:tmpl w:val="9206840A"/>
+    <w:lvl w:ilvl="0">
+      <w:start w:val="1"/>
+      <w:numFmt w:val="decimal"/>
+      <w:lvlText w:val="%1."/>
+      <w:lvlJc w:val="left"/>
+      <w:pPr>
+        <w:tabs>
+          <w:tab w:val="num" w:pos="720"/>
+        </w:tabs>
+        <w:ind w:left="720" w:hanging="360"/>
+      </w:pPr>
+    </w:lvl>
+    <w:lvl w:ilvl="1" w:tentative="1">
+      <w:start w:val="1"/>
+      <w:numFmt w:val="decimal"/>
+      <w:lvlText w:val="%2."/>
+      <w:lvlJc w:val="left"/>
+      <w:pPr>
+        <w:tabs>
+          <w:tab w:val="num" w:pos="1440"/>
+        </w:tabs>
+        <w:ind w:left="1440" w:hanging="360"/>
+      </w:pPr>
+    </w:lvl>
+    <w:lvl w:ilvl="2" w:tentative="1">
+      <w:start w:val="1"/>
+      <w:numFmt w:val="decimal"/>
+      <w:lvlText w:val="%3."/>
+      <w:lvlJc w:val="left"/>
+      <w:pPr>
+        <w:tabs>
+          <w:tab w:val="num" w:pos="2160"/>
+        </w:tabs>
+        <w:ind w:left="2160" w:hanging="360"/>
+      </w:pPr>
+    </w:lvl>
+    <w:lvl w:ilvl="3" w:tentative="1">
+      <w:start w:val="1"/>
+      <w:numFmt w:val="decimal"/>
+      <w:lvlText w:val="%4."/>
+      <w:lvlJc w:val="left"/>
+      <w:pPr>
+        <w:tabs>
+          <w:tab w:val="num" w:pos="2880"/>
+        </w:tabs>
+        <w:ind w:left="2880" w:hanging="360"/>
+      </w:pPr>
+    </w:lvl>
+    <w:lvl w:ilvl="4" w:tentative="1">
+      <w:start w:val="1"/>
+      <w:numFmt w:val="decimal"/>
+      <w:lvlText w:val="%5."/>
+      <w:lvlJc w:val="left"/>
+      <w:pPr>
+        <w:tabs>
+          <w:tab w:val="num" w:pos="3600"/>
+        </w:tabs>
+        <w:ind w:left="3600" w:hanging="360"/>
+      </w:pPr>
+    </w:lvl>
+    <w:lvl w:ilvl="5" w:tentative="1">
+      <w:start w:val="1"/>
+      <w:numFmt w:val="decimal"/>
+      <w:lvlText w:val="%6."/>
+      <w:lvlJc w:val="left"/>
+      <w:pPr>
+        <w:tabs>
+          <w:tab w:val="num" w:pos="4320"/>
+        </w:tabs>
+        <w:ind w:left="4320" w:hanging="360"/>
+      </w:pPr>
+    </w:lvl>
+    <w:lvl w:ilvl="6" w:tentative="1">
+      <w:start w:val="1"/>
+      <w:numFmt w:val="decimal"/>
+      <w:lvlText w:val="%7."/>
+      <w:lvlJc w:val="left"/>
+      <w:pPr>
+        <w:tabs>
+          <w:tab w:val="num" w:pos="5040"/>
+        </w:tabs>
+        <w:ind w:left="5040" w:hanging="360"/>
+      </w:pPr>
+    </w:lvl>
+    <w:lvl w:ilvl="7" w:tentative="1">
+      <w:start w:val="1"/>
+      <w:numFmt w:val="decimal"/>
+      <w:lvlText w:val="%8."/>
+      <w:lvlJc w:val="left"/>
+      <w:pPr>
+        <w:tabs>
+          <w:tab w:val="num" w:pos="5760"/>
+        </w:tabs>
+        <w:ind w:left="5760" w:hanging="360"/>
+      </w:pPr>
+    </w:lvl>
+    <w:lvl w:ilvl="8" w:tentative="1">
+      <w:start w:val="1"/>
+      <w:numFmt w:val="decimal"/>
+      <w:lvlText w:val="%9."/>
+      <w:lvlJc w:val="left"/>
+      <w:pPr>
+        <w:tabs>
+          <w:tab w:val="num" w:pos="6480"/>
+        </w:tabs>
+        <w:ind w:left="6480" w:hanging="360"/>
+      </w:pPr>
     </w:lvl>
   </w:abstractNum>
   <w:num w:numId="1">
@@ -1592,6 +2477,9 @@
   </w:num>
   <w:num w:numId="4">
     <w:abstractNumId w:val="0"/>
+  </w:num>
+  <w:num w:numId="5">
+    <w:abstractNumId w:val="4"/>
   </w:num>
 </w:numbering>
 </file>
@@ -2347,7 +3235,7 @@
         <w:behaviors>
           <w:behavior w:val="content"/>
         </w:behaviors>
-        <w:guid w:val="{5D989460-8BC0-42F4-934E-F3628E990E86}"/>
+        <w:guid w:val="{EBEE59C9-B90C-4C4C-8A66-B87F31C391AA}"/>
       </w:docPartPr>
       <w:docPartBody>
         <w:p>
@@ -2490,9 +3378,11 @@
   <w:rsids>
     <w:rsidRoot w:val="00724AC7"/>
     <w:rsid w:val="00402020"/>
+    <w:rsid w:val="00695068"/>
     <w:rsid w:val="00724AC7"/>
     <w:rsid w:val="009E4FEC"/>
     <w:rsid w:val="00D67640"/>
+    <w:rsid w:val="00D71895"/>
   </w:rsids>
   <m:mathPr>
     <m:mathFont m:val="Cambria Math"/>
@@ -2942,7 +3832,7 @@
     <w:basedOn w:val="a0"/>
     <w:uiPriority w:val="99"/>
     <w:semiHidden/>
-    <w:rsid w:val="00D67640"/>
+    <w:rsid w:val="00695068"/>
     <w:rPr>
       <w:color w:val="808080"/>
     </w:rPr>
@@ -3253,15 +4143,6 @@
 </file>
 
 <file path=customXml/item1.xml><?xml version="1.0" encoding="utf-8"?>
-<?mso-contentType ?>
-<FormTemplates xmlns="http://schemas.microsoft.com/sharepoint/v3/contenttype/forms">
-  <Display>DocumentLibraryForm</Display>
-  <Edit>AssetEditForm</Edit>
-  <New>DocumentLibraryForm</New>
-</FormTemplates>
-</file>
-
-<file path=customXml/item2.xml><?xml version="1.0" encoding="utf-8"?>
 <BlogPostInfo xmlns="http://www.microsoft.com/Office/Word/BlogTool">
   <PostTitle>How to use git</PostTitle>
   <PostDate/>
@@ -3291,18 +4172,27 @@
 </BlogPostInfo>
 </file>
 
+<file path=customXml/item2.xml><?xml version="1.0" encoding="utf-8"?>
+<?mso-contentType ?>
+<FormTemplates xmlns="http://schemas.microsoft.com/sharepoint/v3/contenttype/forms">
+  <Display>DocumentLibraryForm</Display>
+  <Edit>AssetEditForm</Edit>
+  <New>DocumentLibraryForm</New>
+</FormTemplates>
+</file>
+
 <file path=customXml/itemProps1.xml><?xml version="1.0" encoding="utf-8"?>
+<ds:datastoreItem xmlns:ds="http://schemas.openxmlformats.org/officeDocument/2006/customXml" ds:itemID="{5F329CAD-B019-4FA6-9FEF-74898909AD20}">
+  <ds:schemaRefs>
+    <ds:schemaRef ds:uri="http://www.microsoft.com/Office/Word/BlogTool"/>
+  </ds:schemaRefs>
+</ds:datastoreItem>
+</file>
+
+<file path=customXml/itemProps2.xml><?xml version="1.0" encoding="utf-8"?>
 <ds:datastoreItem xmlns:ds="http://schemas.openxmlformats.org/officeDocument/2006/customXml" ds:itemID="{1617812F-D957-4F20-A944-2F5DB5B42F39}">
   <ds:schemaRefs>
     <ds:schemaRef ds:uri="http://schemas.microsoft.com/sharepoint/v3/contenttype/forms"/>
   </ds:schemaRefs>
 </ds:datastoreItem>
-</file>
-
-<file path=customXml/itemProps2.xml><?xml version="1.0" encoding="utf-8"?>
-<ds:datastoreItem xmlns:ds="http://schemas.openxmlformats.org/officeDocument/2006/customXml" ds:itemID="{5F329CAD-B019-4FA6-9FEF-74898909AD20}">
-  <ds:schemaRefs>
-    <ds:schemaRef ds:uri="http://www.microsoft.com/Office/Word/BlogTool"/>
-  </ds:schemaRefs>
-</ds:datastoreItem>
 </file>
</xml_diff>